<commit_message>
pyGenomeTracks plots added to individual participant reports
</commit_message>
<xml_diff>
--- a/services/web/project/temp_report.docx
+++ b/services/web/project/temp_report.docx
@@ -11,7 +11,7 @@
           <w:rStyle w:val="Heading2Char"/>
         </w:rPr>
         <w:tab/>
-        <w:t>Feb 07, 2025</w:t>
+        <w:t>Feb 11, 2025</w:t>
       </w:r>
     </w:p>
     <w:p>
@@ -246,6 +246,101 @@
               <w:rPr>
                 <w:sz w:val="18"/>
               </w:rPr>
+              <w:t>2525</w:t>
+            </w:r>
+          </w:p>
+        </w:tc>
+        <w:tc>
+          <w:tcPr>
+            <w:tcW w:type="dxa" w:w="1587"/>
+            <w:shd w:fill="FFDDC1"/>
+          </w:tcPr>
+          <w:p>
+            <w:r>
+              <w:rPr>
+                <w:sz w:val="18"/>
+              </w:rPr>
+              <w:t>RSV-B</w:t>
+            </w:r>
+          </w:p>
+        </w:tc>
+        <w:tc>
+          <w:tcPr>
+            <w:tcW w:type="dxa" w:w="1587"/>
+            <w:shd w:fill="FFDDC1"/>
+          </w:tcPr>
+          <w:p>
+            <w:r>
+              <w:rPr>
+                <w:sz w:val="18"/>
+              </w:rPr>
+              <w:t>RSV-A</w:t>
+            </w:r>
+          </w:p>
+        </w:tc>
+        <w:tc>
+          <w:tcPr>
+            <w:tcW w:type="dxa" w:w="1587"/>
+            <w:shd w:fill="FFDDC1"/>
+          </w:tcPr>
+          <w:p>
+            <w:r>
+              <w:rPr>
+                <w:sz w:val="18"/>
+              </w:rPr>
+              <w:t>RSV-A</w:t>
+            </w:r>
+          </w:p>
+        </w:tc>
+        <w:tc>
+          <w:tcPr>
+            <w:tcW w:type="dxa" w:w="1587"/>
+            <w:shd w:fill="FFDDC1"/>
+          </w:tcPr>
+          <w:p>
+            <w:r>
+              <w:rPr>
+                <w:color w:val="FF0000"/>
+                <w:sz w:val="18"/>
+              </w:rPr>
+              <w:t>Fail</w:t>
+            </w:r>
+          </w:p>
+        </w:tc>
+        <w:tc>
+          <w:tcPr>
+            <w:tcW w:type="dxa" w:w="1587"/>
+            <w:shd w:fill="FFDDC1"/>
+          </w:tcPr>
+          <w:p>
+            <w:r>
+              <w:rPr>
+                <w:sz w:val="18"/>
+              </w:rPr>
+              <w:t>3/3 (100%)</w:t>
+            </w:r>
+          </w:p>
+        </w:tc>
+      </w:tr>
+      <w:tr>
+        <w:tc>
+          <w:tcPr>
+            <w:tcW w:type="dxa" w:w="1587"/>
+            <w:vMerge/>
+            <w:shd w:fill="FFDDC1"/>
+          </w:tcPr>
+          <w:p/>
+        </w:tc>
+        <w:tc>
+          <w:tcPr>
+            <w:tcW w:type="dxa" w:w="1587"/>
+            <w:shd w:fill="FFDDC1"/>
+          </w:tcPr>
+          <w:p>
+            <w:r>
+              <w:rPr>
+                <w:sz w:val="18"/>
+              </w:rPr>
               <w:t>2526</w:t>
             </w:r>
           </w:p>
@@ -412,102 +507,7 @@
               <w:rPr>
                 <w:sz w:val="18"/>
               </w:rPr>
-              <w:t>3/3 (100%)</w:t>
-            </w:r>
-          </w:p>
-        </w:tc>
-      </w:tr>
-      <w:tr>
-        <w:tc>
-          <w:tcPr>
-            <w:tcW w:type="dxa" w:w="1587"/>
-            <w:vMerge/>
-            <w:shd w:fill="FFDDC1"/>
-          </w:tcPr>
-          <w:p/>
-        </w:tc>
-        <w:tc>
-          <w:tcPr>
-            <w:tcW w:type="dxa" w:w="1587"/>
-            <w:shd w:fill="FFDDC1"/>
-          </w:tcPr>
-          <w:p>
-            <w:r>
-              <w:rPr>
-                <w:sz w:val="18"/>
-              </w:rPr>
-              <w:t>2525</w:t>
-            </w:r>
-          </w:p>
-        </w:tc>
-        <w:tc>
-          <w:tcPr>
-            <w:tcW w:type="dxa" w:w="1587"/>
-            <w:shd w:fill="FFDDC1"/>
-          </w:tcPr>
-          <w:p>
-            <w:r>
-              <w:rPr>
-                <w:sz w:val="18"/>
-              </w:rPr>
-              <w:t>RSV-B</w:t>
-            </w:r>
-          </w:p>
-        </w:tc>
-        <w:tc>
-          <w:tcPr>
-            <w:tcW w:type="dxa" w:w="1587"/>
-            <w:shd w:fill="FFDDC1"/>
-          </w:tcPr>
-          <w:p>
-            <w:r>
-              <w:rPr>
-                <w:sz w:val="18"/>
-              </w:rPr>
-              <w:t>RSV-A</w:t>
-            </w:r>
-          </w:p>
-        </w:tc>
-        <w:tc>
-          <w:tcPr>
-            <w:tcW w:type="dxa" w:w="1587"/>
-            <w:shd w:fill="FFDDC1"/>
-          </w:tcPr>
-          <w:p>
-            <w:r>
-              <w:rPr>
-                <w:sz w:val="18"/>
-              </w:rPr>
-              <w:t>RSV-A</w:t>
-            </w:r>
-          </w:p>
-        </w:tc>
-        <w:tc>
-          <w:tcPr>
-            <w:tcW w:type="dxa" w:w="1587"/>
-            <w:shd w:fill="FFDDC1"/>
-          </w:tcPr>
-          <w:p>
-            <w:r>
-              <w:rPr>
-                <w:color w:val="FF0000"/>
-                <w:sz w:val="18"/>
-              </w:rPr>
-              <w:t>Fail</w:t>
-            </w:r>
-          </w:p>
-        </w:tc>
-        <w:tc>
-          <w:tcPr>
-            <w:tcW w:type="dxa" w:w="1587"/>
-            <w:shd w:fill="FFDDC1"/>
-          </w:tcPr>
-          <w:p>
-            <w:r>
-              <w:rPr>
-                <w:sz w:val="18"/>
-              </w:rPr>
-              <w:t>3/3 (100%)</w:t>
+              <w:t>2/2 (100%)</w:t>
             </w:r>
           </w:p>
         </w:tc>
@@ -527,6 +527,101 @@
               <w:t>Clade</w:t>
             </w:r>
           </w:p>
+        </w:tc>
+        <w:tc>
+          <w:tcPr>
+            <w:tcW w:type="dxa" w:w="1587"/>
+            <w:shd w:fill="D1E8E2"/>
+          </w:tcPr>
+          <w:p>
+            <w:r>
+              <w:rPr>
+                <w:sz w:val="18"/>
+              </w:rPr>
+              <w:t>2525</w:t>
+            </w:r>
+          </w:p>
+        </w:tc>
+        <w:tc>
+          <w:tcPr>
+            <w:tcW w:type="dxa" w:w="1587"/>
+            <w:shd w:fill="D1E8E2"/>
+          </w:tcPr>
+          <w:p>
+            <w:r>
+              <w:rPr>
+                <w:sz w:val="18"/>
+              </w:rPr>
+              <w:t>A.3.1.1</w:t>
+            </w:r>
+          </w:p>
+        </w:tc>
+        <w:tc>
+          <w:tcPr>
+            <w:tcW w:type="dxa" w:w="1587"/>
+            <w:shd w:fill="D1E8E2"/>
+          </w:tcPr>
+          <w:p>
+            <w:r>
+              <w:rPr>
+                <w:sz w:val="18"/>
+              </w:rPr>
+              <w:t>A.D.3</w:t>
+            </w:r>
+          </w:p>
+        </w:tc>
+        <w:tc>
+          <w:tcPr>
+            <w:tcW w:type="dxa" w:w="1587"/>
+            <w:shd w:fill="D1E8E2"/>
+          </w:tcPr>
+          <w:p>
+            <w:r>
+              <w:rPr>
+                <w:sz w:val="18"/>
+              </w:rPr>
+              <w:t>A.D.3</w:t>
+            </w:r>
+          </w:p>
+        </w:tc>
+        <w:tc>
+          <w:tcPr>
+            <w:tcW w:type="dxa" w:w="1587"/>
+            <w:shd w:fill="D1E8E2"/>
+          </w:tcPr>
+          <w:p>
+            <w:r>
+              <w:rPr>
+                <w:color w:val="FF0000"/>
+                <w:sz w:val="18"/>
+              </w:rPr>
+              <w:t>Fail</w:t>
+            </w:r>
+          </w:p>
+        </w:tc>
+        <w:tc>
+          <w:tcPr>
+            <w:tcW w:type="dxa" w:w="1587"/>
+            <w:shd w:fill="D1E8E2"/>
+          </w:tcPr>
+          <w:p>
+            <w:r>
+              <w:rPr>
+                <w:sz w:val="18"/>
+              </w:rPr>
+              <w:t>3/3 (100%)</w:t>
+            </w:r>
+          </w:p>
+        </w:tc>
+      </w:tr>
+      <w:tr>
+        <w:tc>
+          <w:tcPr>
+            <w:tcW w:type="dxa" w:w="1587"/>
+            <w:vMerge/>
+            <w:shd w:fill="D1E8E2"/>
+          </w:tcPr>
+          <w:p/>
         </w:tc>
         <w:tc>
           <w:tcPr>
@@ -704,102 +799,7 @@
               <w:rPr>
                 <w:sz w:val="18"/>
               </w:rPr>
-              <w:t>3/3 (100%)</w:t>
-            </w:r>
-          </w:p>
-        </w:tc>
-      </w:tr>
-      <w:tr>
-        <w:tc>
-          <w:tcPr>
-            <w:tcW w:type="dxa" w:w="1587"/>
-            <w:vMerge/>
-            <w:shd w:fill="D1E8E2"/>
-          </w:tcPr>
-          <w:p/>
-        </w:tc>
-        <w:tc>
-          <w:tcPr>
-            <w:tcW w:type="dxa" w:w="1587"/>
-            <w:shd w:fill="D1E8E2"/>
-          </w:tcPr>
-          <w:p>
-            <w:r>
-              <w:rPr>
-                <w:sz w:val="18"/>
-              </w:rPr>
-              <w:t>2525</w:t>
-            </w:r>
-          </w:p>
-        </w:tc>
-        <w:tc>
-          <w:tcPr>
-            <w:tcW w:type="dxa" w:w="1587"/>
-            <w:shd w:fill="D1E8E2"/>
-          </w:tcPr>
-          <w:p>
-            <w:r>
-              <w:rPr>
-                <w:sz w:val="18"/>
-              </w:rPr>
-              <w:t>A.3.1.1</w:t>
-            </w:r>
-          </w:p>
-        </w:tc>
-        <w:tc>
-          <w:tcPr>
-            <w:tcW w:type="dxa" w:w="1587"/>
-            <w:shd w:fill="D1E8E2"/>
-          </w:tcPr>
-          <w:p>
-            <w:r>
-              <w:rPr>
-                <w:sz w:val="18"/>
-              </w:rPr>
-              <w:t>A.D.3</w:t>
-            </w:r>
-          </w:p>
-        </w:tc>
-        <w:tc>
-          <w:tcPr>
-            <w:tcW w:type="dxa" w:w="1587"/>
-            <w:shd w:fill="D1E8E2"/>
-          </w:tcPr>
-          <w:p>
-            <w:r>
-              <w:rPr>
-                <w:sz w:val="18"/>
-              </w:rPr>
-              <w:t>A.D.3</w:t>
-            </w:r>
-          </w:p>
-        </w:tc>
-        <w:tc>
-          <w:tcPr>
-            <w:tcW w:type="dxa" w:w="1587"/>
-            <w:shd w:fill="D1E8E2"/>
-          </w:tcPr>
-          <w:p>
-            <w:r>
-              <w:rPr>
-                <w:color w:val="FF0000"/>
-                <w:sz w:val="18"/>
-              </w:rPr>
-              <w:t>Fail</w:t>
-            </w:r>
-          </w:p>
-        </w:tc>
-        <w:tc>
-          <w:tcPr>
-            <w:tcW w:type="dxa" w:w="1587"/>
-            <w:shd w:fill="D1E8E2"/>
-          </w:tcPr>
-          <w:p>
-            <w:r>
-              <w:rPr>
-                <w:sz w:val="18"/>
-              </w:rPr>
-              <w:t>3/3 (100%)</w:t>
+              <w:t>2/2 (100%)</w:t>
             </w:r>
           </w:p>
         </w:tc>
@@ -819,6 +819,101 @@
               <w:t>Legacy clade</w:t>
             </w:r>
           </w:p>
+        </w:tc>
+        <w:tc>
+          <w:tcPr>
+            <w:tcW w:type="dxa" w:w="1587"/>
+            <w:shd w:fill="E2D1E8"/>
+          </w:tcPr>
+          <w:p>
+            <w:r>
+              <w:rPr>
+                <w:sz w:val="18"/>
+              </w:rPr>
+              <w:t>2525</w:t>
+            </w:r>
+          </w:p>
+        </w:tc>
+        <w:tc>
+          <w:tcPr>
+            <w:tcW w:type="dxa" w:w="1587"/>
+            <w:shd w:fill="E2D1E8"/>
+          </w:tcPr>
+          <w:p>
+            <w:r>
+              <w:rPr>
+                <w:sz w:val="18"/>
+              </w:rPr>
+              <w:t>GA2.3.3</w:t>
+            </w:r>
+          </w:p>
+        </w:tc>
+        <w:tc>
+          <w:tcPr>
+            <w:tcW w:type="dxa" w:w="1587"/>
+            <w:shd w:fill="E2D1E8"/>
+          </w:tcPr>
+          <w:p>
+            <w:r>
+              <w:rPr>
+                <w:sz w:val="18"/>
+              </w:rPr>
+              <w:t>GA2.3.5</w:t>
+            </w:r>
+          </w:p>
+        </w:tc>
+        <w:tc>
+          <w:tcPr>
+            <w:tcW w:type="dxa" w:w="1587"/>
+            <w:shd w:fill="E2D1E8"/>
+          </w:tcPr>
+          <w:p>
+            <w:r>
+              <w:rPr>
+                <w:sz w:val="18"/>
+              </w:rPr>
+              <w:t>GA2.3.5</w:t>
+            </w:r>
+          </w:p>
+        </w:tc>
+        <w:tc>
+          <w:tcPr>
+            <w:tcW w:type="dxa" w:w="1587"/>
+            <w:shd w:fill="E2D1E8"/>
+          </w:tcPr>
+          <w:p>
+            <w:r>
+              <w:rPr>
+                <w:color w:val="FF0000"/>
+                <w:sz w:val="18"/>
+              </w:rPr>
+              <w:t>Fail</w:t>
+            </w:r>
+          </w:p>
+        </w:tc>
+        <w:tc>
+          <w:tcPr>
+            <w:tcW w:type="dxa" w:w="1587"/>
+            <w:shd w:fill="E2D1E8"/>
+          </w:tcPr>
+          <w:p>
+            <w:r>
+              <w:rPr>
+                <w:sz w:val="18"/>
+              </w:rPr>
+              <w:t>3/3 (100%)</w:t>
+            </w:r>
+          </w:p>
+        </w:tc>
+      </w:tr>
+      <w:tr>
+        <w:tc>
+          <w:tcPr>
+            <w:tcW w:type="dxa" w:w="1587"/>
+            <w:vMerge/>
+            <w:shd w:fill="E2D1E8"/>
+          </w:tcPr>
+          <w:p/>
         </w:tc>
         <w:tc>
           <w:tcPr>
@@ -996,102 +1091,7 @@
               <w:rPr>
                 <w:sz w:val="18"/>
               </w:rPr>
-              <w:t>3/3 (100%)</w:t>
-            </w:r>
-          </w:p>
-        </w:tc>
-      </w:tr>
-      <w:tr>
-        <w:tc>
-          <w:tcPr>
-            <w:tcW w:type="dxa" w:w="1587"/>
-            <w:vMerge/>
-            <w:shd w:fill="E2D1E8"/>
-          </w:tcPr>
-          <w:p/>
-        </w:tc>
-        <w:tc>
-          <w:tcPr>
-            <w:tcW w:type="dxa" w:w="1587"/>
-            <w:shd w:fill="E2D1E8"/>
-          </w:tcPr>
-          <w:p>
-            <w:r>
-              <w:rPr>
-                <w:sz w:val="18"/>
-              </w:rPr>
-              <w:t>2525</w:t>
-            </w:r>
-          </w:p>
-        </w:tc>
-        <w:tc>
-          <w:tcPr>
-            <w:tcW w:type="dxa" w:w="1587"/>
-            <w:shd w:fill="E2D1E8"/>
-          </w:tcPr>
-          <w:p>
-            <w:r>
-              <w:rPr>
-                <w:sz w:val="18"/>
-              </w:rPr>
-              <w:t>GA2.3.3</w:t>
-            </w:r>
-          </w:p>
-        </w:tc>
-        <w:tc>
-          <w:tcPr>
-            <w:tcW w:type="dxa" w:w="1587"/>
-            <w:shd w:fill="E2D1E8"/>
-          </w:tcPr>
-          <w:p>
-            <w:r>
-              <w:rPr>
-                <w:sz w:val="18"/>
-              </w:rPr>
-              <w:t>GA2.3.5</w:t>
-            </w:r>
-          </w:p>
-        </w:tc>
-        <w:tc>
-          <w:tcPr>
-            <w:tcW w:type="dxa" w:w="1587"/>
-            <w:shd w:fill="E2D1E8"/>
-          </w:tcPr>
-          <w:p>
-            <w:r>
-              <w:rPr>
-                <w:sz w:val="18"/>
-              </w:rPr>
-              <w:t>GA2.3.5</w:t>
-            </w:r>
-          </w:p>
-        </w:tc>
-        <w:tc>
-          <w:tcPr>
-            <w:tcW w:type="dxa" w:w="1587"/>
-            <w:shd w:fill="E2D1E8"/>
-          </w:tcPr>
-          <w:p>
-            <w:r>
-              <w:rPr>
-                <w:color w:val="FF0000"/>
-                <w:sz w:val="18"/>
-              </w:rPr>
-              <w:t>Fail</w:t>
-            </w:r>
-          </w:p>
-        </w:tc>
-        <w:tc>
-          <w:tcPr>
-            <w:tcW w:type="dxa" w:w="1587"/>
-            <w:shd w:fill="E2D1E8"/>
-          </w:tcPr>
-          <w:p>
-            <w:r>
-              <w:rPr>
-                <w:sz w:val="18"/>
-              </w:rPr>
-              <w:t>3/3 (100%)</w:t>
+              <w:t>2/2 (100%)</w:t>
             </w:r>
           </w:p>
         </w:tc>
@@ -1341,6 +1341,115 @@
               <w:rPr>
                 <w:sz w:val="18"/>
               </w:rPr>
+              <w:t>2525</w:t>
+            </w:r>
+          </w:p>
+        </w:tc>
+        <w:tc>
+          <w:tcPr>
+            <w:tcW w:type="dxa" w:w="1388"/>
+            <w:shd w:fill="FFDDC1"/>
+          </w:tcPr>
+          <w:p>
+            <w:r>
+              <w:rPr>
+                <w:sz w:val="18"/>
+              </w:rPr>
+              <w:t>95.6</w:t>
+            </w:r>
+          </w:p>
+        </w:tc>
+        <w:tc>
+          <w:tcPr>
+            <w:tcW w:type="dxa" w:w="1388"/>
+            <w:shd w:fill="FFDDC1"/>
+          </w:tcPr>
+          <w:p>
+            <w:r>
+              <w:rPr>
+                <w:sz w:val="18"/>
+              </w:rPr>
+              <w:t>90% or higher</w:t>
+            </w:r>
+          </w:p>
+        </w:tc>
+        <w:tc>
+          <w:tcPr>
+            <w:tcW w:type="dxa" w:w="1388"/>
+            <w:shd w:fill="FFDDC1"/>
+          </w:tcPr>
+          <w:p>
+            <w:r>
+              <w:rPr>
+                <w:sz w:val="18"/>
+              </w:rPr>
+              <w:t>97.5</w:t>
+            </w:r>
+          </w:p>
+        </w:tc>
+        <w:tc>
+          <w:tcPr>
+            <w:tcW w:type="dxa" w:w="1388"/>
+            <w:shd w:fill="FFDDC1"/>
+          </w:tcPr>
+          <w:p>
+            <w:r>
+              <w:rPr>
+                <w:color w:val="008000"/>
+                <w:sz w:val="18"/>
+              </w:rPr>
+              <w:t>Pass</w:t>
+            </w:r>
+          </w:p>
+        </w:tc>
+        <w:tc>
+          <w:tcPr>
+            <w:tcW w:type="dxa" w:w="1388"/>
+            <w:shd w:fill="FFDDC1"/>
+          </w:tcPr>
+          <w:p>
+            <w:r>
+              <w:rPr>
+                <w:sz w:val="18"/>
+              </w:rPr>
+              <w:t>94 (91-99)</w:t>
+            </w:r>
+          </w:p>
+        </w:tc>
+        <w:tc>
+          <w:tcPr>
+            <w:tcW w:type="dxa" w:w="1388"/>
+            <w:shd w:fill="FFDDC1"/>
+          </w:tcPr>
+          <w:p>
+            <w:r>
+              <w:rPr>
+                <w:sz w:val="18"/>
+              </w:rPr>
+              <w:t>2/3 (66%)</w:t>
+            </w:r>
+          </w:p>
+        </w:tc>
+      </w:tr>
+      <w:tr>
+        <w:tc>
+          <w:tcPr>
+            <w:tcW w:type="dxa" w:w="1388"/>
+            <w:vMerge/>
+            <w:shd w:fill="FFDDC1"/>
+          </w:tcPr>
+          <w:p/>
+        </w:tc>
+        <w:tc>
+          <w:tcPr>
+            <w:tcW w:type="dxa" w:w="1388"/>
+            <w:shd w:fill="FFDDC1"/>
+          </w:tcPr>
+          <w:p>
+            <w:r>
+              <w:rPr>
+                <w:sz w:val="18"/>
+              </w:rPr>
               <w:t>2526</w:t>
             </w:r>
           </w:p>
@@ -1412,7 +1521,7 @@
               <w:rPr>
                 <w:sz w:val="18"/>
               </w:rPr>
-              <w:t>81 (80-83)</w:t>
+              <w:t>29 (22-35)</w:t>
             </w:r>
           </w:p>
         </w:tc>
@@ -1521,7 +1630,7 @@
               <w:rPr>
                 <w:sz w:val="18"/>
               </w:rPr>
-              <w:t>86 (81-90)</w:t>
+              <w:t>48 (33-64)</w:t>
             </w:r>
           </w:p>
         </w:tc>
@@ -1535,116 +1644,7 @@
               <w:rPr>
                 <w:sz w:val="18"/>
               </w:rPr>
-              <w:t>1/3 (33%)</w:t>
-            </w:r>
-          </w:p>
-        </w:tc>
-      </w:tr>
-      <w:tr>
-        <w:tc>
-          <w:tcPr>
-            <w:tcW w:type="dxa" w:w="1388"/>
-            <w:vMerge/>
-            <w:shd w:fill="FFDDC1"/>
-          </w:tcPr>
-          <w:p/>
-        </w:tc>
-        <w:tc>
-          <w:tcPr>
-            <w:tcW w:type="dxa" w:w="1388"/>
-            <w:shd w:fill="FFDDC1"/>
-          </w:tcPr>
-          <w:p>
-            <w:r>
-              <w:rPr>
-                <w:sz w:val="18"/>
-              </w:rPr>
-              <w:t>2525</w:t>
-            </w:r>
-          </w:p>
-        </w:tc>
-        <w:tc>
-          <w:tcPr>
-            <w:tcW w:type="dxa" w:w="1388"/>
-            <w:shd w:fill="FFDDC1"/>
-          </w:tcPr>
-          <w:p>
-            <w:r>
-              <w:rPr>
-                <w:sz w:val="18"/>
-              </w:rPr>
-              <w:t>95.6</w:t>
-            </w:r>
-          </w:p>
-        </w:tc>
-        <w:tc>
-          <w:tcPr>
-            <w:tcW w:type="dxa" w:w="1388"/>
-            <w:shd w:fill="FFDDC1"/>
-          </w:tcPr>
-          <w:p>
-            <w:r>
-              <w:rPr>
-                <w:sz w:val="18"/>
-              </w:rPr>
-              <w:t>90% or higher</w:t>
-            </w:r>
-          </w:p>
-        </w:tc>
-        <w:tc>
-          <w:tcPr>
-            <w:tcW w:type="dxa" w:w="1388"/>
-            <w:shd w:fill="FFDDC1"/>
-          </w:tcPr>
-          <w:p>
-            <w:r>
-              <w:rPr>
-                <w:sz w:val="18"/>
-              </w:rPr>
-              <w:t>97.5</w:t>
-            </w:r>
-          </w:p>
-        </w:tc>
-        <w:tc>
-          <w:tcPr>
-            <w:tcW w:type="dxa" w:w="1388"/>
-            <w:shd w:fill="FFDDC1"/>
-          </w:tcPr>
-          <w:p>
-            <w:r>
-              <w:rPr>
-                <w:color w:val="008000"/>
-                <w:sz w:val="18"/>
-              </w:rPr>
-              <w:t>Pass</w:t>
-            </w:r>
-          </w:p>
-        </w:tc>
-        <w:tc>
-          <w:tcPr>
-            <w:tcW w:type="dxa" w:w="1388"/>
-            <w:shd w:fill="FFDDC1"/>
-          </w:tcPr>
-          <w:p>
-            <w:r>
-              <w:rPr>
-                <w:sz w:val="18"/>
-              </w:rPr>
-              <w:t>99 (99-99)</w:t>
-            </w:r>
-          </w:p>
-        </w:tc>
-        <w:tc>
-          <w:tcPr>
-            <w:tcW w:type="dxa" w:w="1388"/>
-            <w:shd w:fill="FFDDC1"/>
-          </w:tcPr>
-          <w:p>
-            <w:r>
-              <w:rPr>
-                <w:sz w:val="18"/>
-              </w:rPr>
-              <w:t>3/3 (100%)</w:t>
+              <w:t>0/2 (0%)</w:t>
             </w:r>
           </w:p>
         </w:tc>
@@ -1664,6 +1664,115 @@
               <w:t>Ns in Sequence (%)</w:t>
             </w:r>
           </w:p>
+        </w:tc>
+        <w:tc>
+          <w:tcPr>
+            <w:tcW w:type="dxa" w:w="1388"/>
+            <w:shd w:fill="D1E8E2"/>
+          </w:tcPr>
+          <w:p>
+            <w:r>
+              <w:rPr>
+                <w:sz w:val="18"/>
+              </w:rPr>
+              <w:t>2525</w:t>
+            </w:r>
+          </w:p>
+        </w:tc>
+        <w:tc>
+          <w:tcPr>
+            <w:tcW w:type="dxa" w:w="1388"/>
+            <w:shd w:fill="D1E8E2"/>
+          </w:tcPr>
+          <w:p>
+            <w:r>
+              <w:rPr>
+                <w:sz w:val="18"/>
+              </w:rPr>
+              <w:t>1.7</w:t>
+            </w:r>
+          </w:p>
+        </w:tc>
+        <w:tc>
+          <w:tcPr>
+            <w:tcW w:type="dxa" w:w="1388"/>
+            <w:shd w:fill="D1E8E2"/>
+          </w:tcPr>
+          <w:p>
+            <w:r>
+              <w:rPr>
+                <w:sz w:val="18"/>
+              </w:rPr>
+              <w:t>2% or lower</w:t>
+            </w:r>
+          </w:p>
+        </w:tc>
+        <w:tc>
+          <w:tcPr>
+            <w:tcW w:type="dxa" w:w="1388"/>
+            <w:shd w:fill="D1E8E2"/>
+          </w:tcPr>
+          <w:p>
+            <w:r>
+              <w:rPr>
+                <w:sz w:val="18"/>
+              </w:rPr>
+              <w:t>0.0</w:t>
+            </w:r>
+          </w:p>
+        </w:tc>
+        <w:tc>
+          <w:tcPr>
+            <w:tcW w:type="dxa" w:w="1388"/>
+            <w:shd w:fill="D1E8E2"/>
+          </w:tcPr>
+          <w:p>
+            <w:r>
+              <w:rPr>
+                <w:color w:val="008000"/>
+                <w:sz w:val="18"/>
+              </w:rPr>
+              <w:t>Pass</w:t>
+            </w:r>
+          </w:p>
+        </w:tc>
+        <w:tc>
+          <w:tcPr>
+            <w:tcW w:type="dxa" w:w="1388"/>
+            <w:shd w:fill="D1E8E2"/>
+          </w:tcPr>
+          <w:p>
+            <w:r>
+              <w:rPr>
+                <w:sz w:val="18"/>
+              </w:rPr>
+              <w:t>6 (1-9)</w:t>
+            </w:r>
+          </w:p>
+        </w:tc>
+        <w:tc>
+          <w:tcPr>
+            <w:tcW w:type="dxa" w:w="1388"/>
+            <w:shd w:fill="D1E8E2"/>
+          </w:tcPr>
+          <w:p>
+            <w:r>
+              <w:rPr>
+                <w:sz w:val="18"/>
+              </w:rPr>
+              <w:t>2/3 (66%)</w:t>
+            </w:r>
+          </w:p>
+        </w:tc>
+      </w:tr>
+      <w:tr>
+        <w:tc>
+          <w:tcPr>
+            <w:tcW w:type="dxa" w:w="1388"/>
+            <w:vMerge/>
+            <w:shd w:fill="D1E8E2"/>
+          </w:tcPr>
+          <w:p/>
         </w:tc>
         <w:tc>
           <w:tcPr>
@@ -1746,7 +1855,7 @@
               <w:rPr>
                 <w:sz w:val="18"/>
               </w:rPr>
-              <w:t>17 (16-17)</w:t>
+              <w:t>71 (65-78)</w:t>
             </w:r>
           </w:p>
         </w:tc>
@@ -1855,7 +1964,7 @@
               <w:rPr>
                 <w:sz w:val="18"/>
               </w:rPr>
-              <w:t>12 (9-17)</w:t>
+              <w:t>52 (36-67)</w:t>
             </w:r>
           </w:p>
         </w:tc>
@@ -1869,116 +1978,7 @@
               <w:rPr>
                 <w:sz w:val="18"/>
               </w:rPr>
-              <w:t>1/3 (33%)</w:t>
-            </w:r>
-          </w:p>
-        </w:tc>
-      </w:tr>
-      <w:tr>
-        <w:tc>
-          <w:tcPr>
-            <w:tcW w:type="dxa" w:w="1388"/>
-            <w:vMerge/>
-            <w:shd w:fill="D1E8E2"/>
-          </w:tcPr>
-          <w:p/>
-        </w:tc>
-        <w:tc>
-          <w:tcPr>
-            <w:tcW w:type="dxa" w:w="1388"/>
-            <w:shd w:fill="D1E8E2"/>
-          </w:tcPr>
-          <w:p>
-            <w:r>
-              <w:rPr>
-                <w:sz w:val="18"/>
-              </w:rPr>
-              <w:t>2525</w:t>
-            </w:r>
-          </w:p>
-        </w:tc>
-        <w:tc>
-          <w:tcPr>
-            <w:tcW w:type="dxa" w:w="1388"/>
-            <w:shd w:fill="D1E8E2"/>
-          </w:tcPr>
-          <w:p>
-            <w:r>
-              <w:rPr>
-                <w:sz w:val="18"/>
-              </w:rPr>
-              <w:t>1.7</w:t>
-            </w:r>
-          </w:p>
-        </w:tc>
-        <w:tc>
-          <w:tcPr>
-            <w:tcW w:type="dxa" w:w="1388"/>
-            <w:shd w:fill="D1E8E2"/>
-          </w:tcPr>
-          <w:p>
-            <w:r>
-              <w:rPr>
-                <w:sz w:val="18"/>
-              </w:rPr>
-              <w:t>2% or lower</w:t>
-            </w:r>
-          </w:p>
-        </w:tc>
-        <w:tc>
-          <w:tcPr>
-            <w:tcW w:type="dxa" w:w="1388"/>
-            <w:shd w:fill="D1E8E2"/>
-          </w:tcPr>
-          <w:p>
-            <w:r>
-              <w:rPr>
-                <w:sz w:val="18"/>
-              </w:rPr>
-              <w:t>0.0</w:t>
-            </w:r>
-          </w:p>
-        </w:tc>
-        <w:tc>
-          <w:tcPr>
-            <w:tcW w:type="dxa" w:w="1388"/>
-            <w:shd w:fill="D1E8E2"/>
-          </w:tcPr>
-          <w:p>
-            <w:r>
-              <w:rPr>
-                <w:color w:val="008000"/>
-                <w:sz w:val="18"/>
-              </w:rPr>
-              <w:t>Pass</w:t>
-            </w:r>
-          </w:p>
-        </w:tc>
-        <w:tc>
-          <w:tcPr>
-            <w:tcW w:type="dxa" w:w="1388"/>
-            <w:shd w:fill="D1E8E2"/>
-          </w:tcPr>
-          <w:p>
-            <w:r>
-              <w:rPr>
-                <w:sz w:val="18"/>
-              </w:rPr>
-              <w:t>1 (0-1)</w:t>
-            </w:r>
-          </w:p>
-        </w:tc>
-        <w:tc>
-          <w:tcPr>
-            <w:tcW w:type="dxa" w:w="1388"/>
-            <w:shd w:fill="D1E8E2"/>
-          </w:tcPr>
-          <w:p>
-            <w:r>
-              <w:rPr>
-                <w:sz w:val="18"/>
-              </w:rPr>
-              <w:t>3/3 (100%)</w:t>
+              <w:t>0/2 (0%)</w:t>
             </w:r>
           </w:p>
         </w:tc>
@@ -1998,6 +1998,115 @@
               <w:t>Similarity (%)</w:t>
             </w:r>
           </w:p>
+        </w:tc>
+        <w:tc>
+          <w:tcPr>
+            <w:tcW w:type="dxa" w:w="1388"/>
+            <w:shd w:fill="E2D1E8"/>
+          </w:tcPr>
+          <w:p>
+            <w:r>
+              <w:rPr>
+                <w:sz w:val="18"/>
+              </w:rPr>
+              <w:t>2525</w:t>
+            </w:r>
+          </w:p>
+        </w:tc>
+        <w:tc>
+          <w:tcPr>
+            <w:tcW w:type="dxa" w:w="1388"/>
+            <w:shd w:fill="E2D1E8"/>
+          </w:tcPr>
+          <w:p>
+            <w:r>
+              <w:rPr>
+                <w:sz w:val="18"/>
+              </w:rPr>
+              <w:t>76.2</w:t>
+            </w:r>
+          </w:p>
+        </w:tc>
+        <w:tc>
+          <w:tcPr>
+            <w:tcW w:type="dxa" w:w="1388"/>
+            <w:shd w:fill="E2D1E8"/>
+          </w:tcPr>
+          <w:p>
+            <w:r>
+              <w:rPr>
+                <w:sz w:val="18"/>
+              </w:rPr>
+              <w:t>98% or higher</w:t>
+            </w:r>
+          </w:p>
+        </w:tc>
+        <w:tc>
+          <w:tcPr>
+            <w:tcW w:type="dxa" w:w="1388"/>
+            <w:shd w:fill="E2D1E8"/>
+          </w:tcPr>
+          <w:p>
+            <w:r>
+              <w:rPr>
+                <w:sz w:val="18"/>
+              </w:rPr>
+              <w:t>96.1</w:t>
+            </w:r>
+          </w:p>
+        </w:tc>
+        <w:tc>
+          <w:tcPr>
+            <w:tcW w:type="dxa" w:w="1388"/>
+            <w:shd w:fill="E2D1E8"/>
+          </w:tcPr>
+          <w:p>
+            <w:r>
+              <w:rPr>
+                <w:color w:val="FF0000"/>
+                <w:sz w:val="18"/>
+              </w:rPr>
+              <w:t>Fail</w:t>
+            </w:r>
+          </w:p>
+        </w:tc>
+        <w:tc>
+          <w:tcPr>
+            <w:tcW w:type="dxa" w:w="1388"/>
+            <w:shd w:fill="E2D1E8"/>
+          </w:tcPr>
+          <w:p>
+            <w:r>
+              <w:rPr>
+                <w:sz w:val="18"/>
+              </w:rPr>
+              <w:t>92 (89-98)</w:t>
+            </w:r>
+          </w:p>
+        </w:tc>
+        <w:tc>
+          <w:tcPr>
+            <w:tcW w:type="dxa" w:w="1388"/>
+            <w:shd w:fill="E2D1E8"/>
+          </w:tcPr>
+          <w:p>
+            <w:r>
+              <w:rPr>
+                <w:sz w:val="18"/>
+              </w:rPr>
+              <w:t>1/3 (33%)</w:t>
+            </w:r>
+          </w:p>
+        </w:tc>
+      </w:tr>
+      <w:tr>
+        <w:tc>
+          <w:tcPr>
+            <w:tcW w:type="dxa" w:w="1388"/>
+            <w:vMerge/>
+            <w:shd w:fill="E2D1E8"/>
+          </w:tcPr>
+          <w:p/>
         </w:tc>
         <w:tc>
           <w:tcPr>
@@ -2080,7 +2189,7 @@
               <w:rPr>
                 <w:sz w:val="18"/>
               </w:rPr>
-              <w:t>80 (79-81)</w:t>
+              <w:t>28 (21-34)</w:t>
             </w:r>
           </w:p>
         </w:tc>
@@ -2189,7 +2298,7 @@
               <w:rPr>
                 <w:sz w:val="18"/>
               </w:rPr>
-              <w:t>85 (81-89)</w:t>
+              <w:t>47 (32-63)</w:t>
             </w:r>
           </w:p>
         </w:tc>
@@ -2203,116 +2312,7 @@
               <w:rPr>
                 <w:sz w:val="18"/>
               </w:rPr>
-              <w:t>0/3 (0%)</w:t>
-            </w:r>
-          </w:p>
-        </w:tc>
-      </w:tr>
-      <w:tr>
-        <w:tc>
-          <w:tcPr>
-            <w:tcW w:type="dxa" w:w="1388"/>
-            <w:vMerge/>
-            <w:shd w:fill="E2D1E8"/>
-          </w:tcPr>
-          <w:p/>
-        </w:tc>
-        <w:tc>
-          <w:tcPr>
-            <w:tcW w:type="dxa" w:w="1388"/>
-            <w:shd w:fill="E2D1E8"/>
-          </w:tcPr>
-          <w:p>
-            <w:r>
-              <w:rPr>
-                <w:sz w:val="18"/>
-              </w:rPr>
-              <w:t>2525</w:t>
-            </w:r>
-          </w:p>
-        </w:tc>
-        <w:tc>
-          <w:tcPr>
-            <w:tcW w:type="dxa" w:w="1388"/>
-            <w:shd w:fill="E2D1E8"/>
-          </w:tcPr>
-          <w:p>
-            <w:r>
-              <w:rPr>
-                <w:sz w:val="18"/>
-              </w:rPr>
-              <w:t>76.2</w:t>
-            </w:r>
-          </w:p>
-        </w:tc>
-        <w:tc>
-          <w:tcPr>
-            <w:tcW w:type="dxa" w:w="1388"/>
-            <w:shd w:fill="E2D1E8"/>
-          </w:tcPr>
-          <w:p>
-            <w:r>
-              <w:rPr>
-                <w:sz w:val="18"/>
-              </w:rPr>
-              <w:t>98% or higher</w:t>
-            </w:r>
-          </w:p>
-        </w:tc>
-        <w:tc>
-          <w:tcPr>
-            <w:tcW w:type="dxa" w:w="1388"/>
-            <w:shd w:fill="E2D1E8"/>
-          </w:tcPr>
-          <w:p>
-            <w:r>
-              <w:rPr>
-                <w:sz w:val="18"/>
-              </w:rPr>
-              <w:t>96.1</w:t>
-            </w:r>
-          </w:p>
-        </w:tc>
-        <w:tc>
-          <w:tcPr>
-            <w:tcW w:type="dxa" w:w="1388"/>
-            <w:shd w:fill="E2D1E8"/>
-          </w:tcPr>
-          <w:p>
-            <w:r>
-              <w:rPr>
-                <w:color w:val="FF0000"/>
-                <w:sz w:val="18"/>
-              </w:rPr>
-              <w:t>Fail</w:t>
-            </w:r>
-          </w:p>
-        </w:tc>
-        <w:tc>
-          <w:tcPr>
-            <w:tcW w:type="dxa" w:w="1388"/>
-            <w:shd w:fill="E2D1E8"/>
-          </w:tcPr>
-          <w:p>
-            <w:r>
-              <w:rPr>
-                <w:sz w:val="18"/>
-              </w:rPr>
-              <w:t>97 (97-98)</w:t>
-            </w:r>
-          </w:p>
-        </w:tc>
-        <w:tc>
-          <w:tcPr>
-            <w:tcW w:type="dxa" w:w="1388"/>
-            <w:shd w:fill="E2D1E8"/>
-          </w:tcPr>
-          <w:p>
-            <w:r>
-              <w:rPr>
-                <w:sz w:val="18"/>
-              </w:rPr>
-              <w:t>1/3 (33%)</w:t>
+              <w:t>0/2 (0%)</w:t>
             </w:r>
           </w:p>
         </w:tc>
@@ -2332,6 +2332,115 @@
               <w:t>Read Coverage (mean)</w:t>
             </w:r>
           </w:p>
+        </w:tc>
+        <w:tc>
+          <w:tcPr>
+            <w:tcW w:type="dxa" w:w="1388"/>
+            <w:shd w:fill="FFFACD"/>
+          </w:tcPr>
+          <w:p>
+            <w:r>
+              <w:rPr>
+                <w:sz w:val="18"/>
+              </w:rPr>
+              <w:t>2525</w:t>
+            </w:r>
+          </w:p>
+        </w:tc>
+        <w:tc>
+          <w:tcPr>
+            <w:tcW w:type="dxa" w:w="1388"/>
+            <w:shd w:fill="FFFACD"/>
+          </w:tcPr>
+          <w:p>
+            <w:r>
+              <w:rPr>
+                <w:sz w:val="18"/>
+              </w:rPr>
+              <w:t>23378.0</w:t>
+            </w:r>
+          </w:p>
+        </w:tc>
+        <w:tc>
+          <w:tcPr>
+            <w:tcW w:type="dxa" w:w="1388"/>
+            <w:shd w:fill="FFFACD"/>
+          </w:tcPr>
+          <w:p>
+            <w:r>
+              <w:rPr>
+                <w:sz w:val="18"/>
+              </w:rPr>
+              <w:t>50 or higher</w:t>
+            </w:r>
+          </w:p>
+        </w:tc>
+        <w:tc>
+          <w:tcPr>
+            <w:tcW w:type="dxa" w:w="1388"/>
+            <w:shd w:fill="FFFACD"/>
+          </w:tcPr>
+          <w:p>
+            <w:r>
+              <w:rPr>
+                <w:sz w:val="18"/>
+              </w:rPr>
+              <w:t>23378.0</w:t>
+            </w:r>
+          </w:p>
+        </w:tc>
+        <w:tc>
+          <w:tcPr>
+            <w:tcW w:type="dxa" w:w="1388"/>
+            <w:shd w:fill="FFFACD"/>
+          </w:tcPr>
+          <w:p>
+            <w:r>
+              <w:rPr>
+                <w:color w:val="008000"/>
+                <w:sz w:val="18"/>
+              </w:rPr>
+              <w:t>Pass</w:t>
+            </w:r>
+          </w:p>
+        </w:tc>
+        <w:tc>
+          <w:tcPr>
+            <w:tcW w:type="dxa" w:w="1388"/>
+            <w:shd w:fill="FFFACD"/>
+          </w:tcPr>
+          <w:p>
+            <w:r>
+              <w:rPr>
+                <w:sz w:val="18"/>
+              </w:rPr>
+              <w:t>2255 (2255-2255)</w:t>
+            </w:r>
+          </w:p>
+        </w:tc>
+        <w:tc>
+          <w:tcPr>
+            <w:tcW w:type="dxa" w:w="1388"/>
+            <w:shd w:fill="FFFACD"/>
+          </w:tcPr>
+          <w:p>
+            <w:r>
+              <w:rPr>
+                <w:sz w:val="18"/>
+              </w:rPr>
+              <w:t>1/3 (33%)</w:t>
+            </w:r>
+          </w:p>
+        </w:tc>
+      </w:tr>
+      <w:tr>
+        <w:tc>
+          <w:tcPr>
+            <w:tcW w:type="dxa" w:w="1388"/>
+            <w:vMerge/>
+            <w:shd w:fill="FFFACD"/>
+          </w:tcPr>
+          <w:p/>
         </w:tc>
         <w:tc>
           <w:tcPr>
@@ -2414,7 +2523,7 @@
               <w:rPr>
                 <w:sz w:val="18"/>
               </w:rPr>
-              <w:t>1191 (1191-1191)</w:t>
+              <w:t>43 (43-43)</w:t>
             </w:r>
           </w:p>
         </w:tc>
@@ -2428,7 +2537,7 @@
               <w:rPr>
                 <w:sz w:val="18"/>
               </w:rPr>
-              <w:t>1/2 (50%)</w:t>
+              <w:t>0/2 (0%)</w:t>
             </w:r>
           </w:p>
         </w:tc>
@@ -2523,7 +2632,7 @@
               <w:rPr>
                 <w:sz w:val="18"/>
               </w:rPr>
-              <w:t>2237 (1296-3177)</w:t>
+              <w:t>118 (118-118)</w:t>
             </w:r>
           </w:p>
         </w:tc>
@@ -2537,116 +2646,7 @@
               <w:rPr>
                 <w:sz w:val="18"/>
               </w:rPr>
-              <w:t>2/3 (66%)</w:t>
-            </w:r>
-          </w:p>
-        </w:tc>
-      </w:tr>
-      <w:tr>
-        <w:tc>
-          <w:tcPr>
-            <w:tcW w:type="dxa" w:w="1388"/>
-            <w:vMerge/>
-            <w:shd w:fill="FFFACD"/>
-          </w:tcPr>
-          <w:p/>
-        </w:tc>
-        <w:tc>
-          <w:tcPr>
-            <w:tcW w:type="dxa" w:w="1388"/>
-            <w:shd w:fill="FFFACD"/>
-          </w:tcPr>
-          <w:p>
-            <w:r>
-              <w:rPr>
-                <w:sz w:val="18"/>
-              </w:rPr>
-              <w:t>2525</w:t>
-            </w:r>
-          </w:p>
-        </w:tc>
-        <w:tc>
-          <w:tcPr>
-            <w:tcW w:type="dxa" w:w="1388"/>
-            <w:shd w:fill="FFFACD"/>
-          </w:tcPr>
-          <w:p>
-            <w:r>
-              <w:rPr>
-                <w:sz w:val="18"/>
-              </w:rPr>
-              <w:t>23378.0</w:t>
-            </w:r>
-          </w:p>
-        </w:tc>
-        <w:tc>
-          <w:tcPr>
-            <w:tcW w:type="dxa" w:w="1388"/>
-            <w:shd w:fill="FFFACD"/>
-          </w:tcPr>
-          <w:p>
-            <w:r>
-              <w:rPr>
-                <w:sz w:val="18"/>
-              </w:rPr>
-              <w:t>50 or higher</w:t>
-            </w:r>
-          </w:p>
-        </w:tc>
-        <w:tc>
-          <w:tcPr>
-            <w:tcW w:type="dxa" w:w="1388"/>
-            <w:shd w:fill="FFFACD"/>
-          </w:tcPr>
-          <w:p>
-            <w:r>
-              <w:rPr>
-                <w:sz w:val="18"/>
-              </w:rPr>
-              <w:t>23378.0</w:t>
-            </w:r>
-          </w:p>
-        </w:tc>
-        <w:tc>
-          <w:tcPr>
-            <w:tcW w:type="dxa" w:w="1388"/>
-            <w:shd w:fill="FFFACD"/>
-          </w:tcPr>
-          <w:p>
-            <w:r>
-              <w:rPr>
-                <w:color w:val="008000"/>
-                <w:sz w:val="18"/>
-              </w:rPr>
-              <w:t>Pass</w:t>
-            </w:r>
-          </w:p>
-        </w:tc>
-        <w:tc>
-          <w:tcPr>
-            <w:tcW w:type="dxa" w:w="1388"/>
-            <w:shd w:fill="FFFACD"/>
-          </w:tcPr>
-          <w:p>
-            <w:r>
-              <w:rPr>
-                <w:sz w:val="18"/>
-              </w:rPr>
-              <w:t>15086 (9132-21041)</w:t>
-            </w:r>
-          </w:p>
-        </w:tc>
-        <w:tc>
-          <w:tcPr>
-            <w:tcW w:type="dxa" w:w="1388"/>
-            <w:shd w:fill="FFFACD"/>
-          </w:tcPr>
-          <w:p>
-            <w:r>
-              <w:rPr>
-                <w:sz w:val="18"/>
-              </w:rPr>
-              <w:t>2/3 (66%)</w:t>
+              <w:t>1/2 (50%)</w:t>
             </w:r>
           </w:p>
         </w:tc>
@@ -2807,7 +2807,7 @@
               <w:rPr>
                 <w:i/>
               </w:rPr>
-              <w:t>Others (3)</w:t>
+              <w:t>Others (2)</w:t>
             </w:r>
           </w:p>
         </w:tc>
@@ -3125,7 +3125,7 @@
               <w:rPr>
                 <w:i/>
               </w:rPr>
-              <w:t>Others (3)</w:t>
+              <w:t>Others (2)</w:t>
             </w:r>
           </w:p>
         </w:tc>
@@ -3138,7 +3138,7 @@
               <w:rPr>
                 <w:highlight w:val="yellow"/>
               </w:rPr>
-              <w:t>86.0</w:t>
+              <w:t>48.0</w:t>
             </w:r>
           </w:p>
         </w:tc>
@@ -3151,7 +3151,7 @@
               <w:rPr>
                 <w:highlight w:val="yellow"/>
               </w:rPr>
-              <w:t>11.7</w:t>
+              <w:t>51.5</w:t>
             </w:r>
           </w:p>
         </w:tc>
@@ -3164,7 +3164,7 @@
               <w:rPr>
                 <w:highlight w:val="yellow"/>
               </w:rPr>
-              <w:t>85.4</w:t>
+              <w:t>47.3</w:t>
             </w:r>
           </w:p>
         </w:tc>
@@ -3174,7 +3174,7 @@
           </w:tcPr>
           <w:p>
             <w:r>
-              <w:t>1491.1</w:t>
+              <w:t>59.0</w:t>
             </w:r>
           </w:p>
         </w:tc>
@@ -3300,6 +3300,57 @@
           <w:i/>
         </w:rPr>
         <w:t>Table 2. Quality metrics data for sample 2524</w:t>
+      </w:r>
+    </w:p>
+    <w:p>
+      <w:pPr>
+        <w:jc w:val="center"/>
+      </w:pPr>
+      <w:r>
+        <w:rPr>
+          <w:b/>
+          <w:i/>
+        </w:rPr>
+        <w:t>Figure 2. Genomic visualisation of submitted sequence and reads.</w:t>
+      </w:r>
+    </w:p>
+    <w:p>
+      <w:pPr>
+        <w:jc w:val="center"/>
+      </w:pPr>
+      <w:r>
+        <w:drawing>
+          <wp:inline xmlns:a="http://schemas.openxmlformats.org/drawingml/2006/main" xmlns:pic="http://schemas.openxmlformats.org/drawingml/2006/picture">
+            <wp:extent cx="6858000" cy="1640461"/>
+            <wp:docPr id="2" name="Picture 2"/>
+            <wp:cNvGraphicFramePr>
+              <a:graphicFrameLocks noChangeAspect="1"/>
+            </wp:cNvGraphicFramePr>
+            <a:graphic>
+              <a:graphicData uri="http://schemas.openxmlformats.org/drawingml/2006/picture">
+                <pic:pic>
+                  <pic:nvPicPr>
+                    <pic:cNvPr id="0" name="WR099_2524_coverage_plot.png"/>
+                    <pic:cNvPicPr/>
+                  </pic:nvPicPr>
+                  <pic:blipFill>
+                    <a:blip r:embed="rId11"/>
+                    <a:stretch>
+                      <a:fillRect/>
+                    </a:stretch>
+                  </pic:blipFill>
+                  <pic:spPr>
+                    <a:xfrm>
+                      <a:off x="0" y="0"/>
+                      <a:ext cx="6858000" cy="1640461"/>
+                    </a:xfrm>
+                    <a:prstGeom prst="rect"/>
+                  </pic:spPr>
+                </pic:pic>
+              </a:graphicData>
+            </a:graphic>
+          </wp:inline>
+        </w:drawing>
       </w:r>
       <w:r>
         <w:br w:type="page"/>
@@ -3597,7 +3648,7 @@
           <w:b/>
           <w:i/>
         </w:rPr>
-        <w:t>Figure 2. Quality metrics for sample 2525 for participants that submitted appropriate data files</w:t>
+        <w:t>Figure 3. Quality metrics for sample 2525 for participants that submitted appropriate data files</w:t>
       </w:r>
     </w:p>
     <w:p>
@@ -3608,7 +3659,7 @@
         <w:drawing>
           <wp:inline xmlns:a="http://schemas.openxmlformats.org/drawingml/2006/main" xmlns:pic="http://schemas.openxmlformats.org/drawingml/2006/picture">
             <wp:extent cx="5486400" cy="2728241"/>
-            <wp:docPr id="2" name="Picture 2"/>
+            <wp:docPr id="3" name="Picture 3"/>
             <wp:cNvGraphicFramePr>
               <a:graphicFrameLocks noChangeAspect="1"/>
             </wp:cNvGraphicFramePr>
@@ -3620,7 +3671,7 @@
                     <pic:cNvPicPr/>
                   </pic:nvPicPr>
                   <pic:blipFill>
-                    <a:blip r:embed="rId11"/>
+                    <a:blip r:embed="rId12"/>
                     <a:stretch>
                       <a:fillRect/>
                     </a:stretch>
@@ -3739,17 +3790,7 @@
           </w:tcPr>
           <w:p>
             <w:r>
-              <w:t>99.0</w:t>
-            </w:r>
-          </w:p>
-        </w:tc>
-        <w:tc>
-          <w:tcPr>
-            <w:tcW w:type="dxa" w:w="2221"/>
-          </w:tcPr>
-          <w:p>
-            <w:r>
-              <w:t>0.7</w:t>
+              <w:t>94.0</w:t>
             </w:r>
           </w:p>
         </w:tc>
@@ -3762,7 +3803,7 @@
               <w:rPr>
                 <w:highlight w:val="yellow"/>
               </w:rPr>
-              <w:t>97.4</w:t>
+              <w:t>6.4</w:t>
             </w:r>
           </w:p>
         </w:tc>
@@ -3772,7 +3813,20 @@
           </w:tcPr>
           <w:p>
             <w:r>
-              <w:t>10057.4</w:t>
+              <w:rPr>
+                <w:highlight w:val="yellow"/>
+              </w:rPr>
+              <w:t>91.9</w:t>
+            </w:r>
+          </w:p>
+        </w:tc>
+        <w:tc>
+          <w:tcPr>
+            <w:tcW w:type="dxa" w:w="2221"/>
+          </w:tcPr>
+          <w:p>
+            <w:r>
+              <w:t>751.6</w:t>
             </w:r>
           </w:p>
         </w:tc>
@@ -3901,6 +3955,57 @@
           <w:i/>
         </w:rPr>
         <w:t>Table 4. Quality metrics data for sample 2525</w:t>
+      </w:r>
+    </w:p>
+    <w:p>
+      <w:pPr>
+        <w:jc w:val="center"/>
+      </w:pPr>
+      <w:r>
+        <w:rPr>
+          <w:b/>
+          <w:i/>
+        </w:rPr>
+        <w:t>Figure 4. Genomic visualisation of submitted sequence and reads.</w:t>
+      </w:r>
+    </w:p>
+    <w:p>
+      <w:pPr>
+        <w:jc w:val="center"/>
+      </w:pPr>
+      <w:r>
+        <w:drawing>
+          <wp:inline xmlns:a="http://schemas.openxmlformats.org/drawingml/2006/main" xmlns:pic="http://schemas.openxmlformats.org/drawingml/2006/picture">
+            <wp:extent cx="6858000" cy="1640461"/>
+            <wp:docPr id="4" name="Picture 4"/>
+            <wp:cNvGraphicFramePr>
+              <a:graphicFrameLocks noChangeAspect="1"/>
+            </wp:cNvGraphicFramePr>
+            <a:graphic>
+              <a:graphicData uri="http://schemas.openxmlformats.org/drawingml/2006/picture">
+                <pic:pic>
+                  <pic:nvPicPr>
+                    <pic:cNvPr id="0" name="WR099_2525_coverage_plot.png"/>
+                    <pic:cNvPicPr/>
+                  </pic:nvPicPr>
+                  <pic:blipFill>
+                    <a:blip r:embed="rId13"/>
+                    <a:stretch>
+                      <a:fillRect/>
+                    </a:stretch>
+                  </pic:blipFill>
+                  <pic:spPr>
+                    <a:xfrm>
+                      <a:off x="0" y="0"/>
+                      <a:ext cx="6858000" cy="1640461"/>
+                    </a:xfrm>
+                    <a:prstGeom prst="rect"/>
+                  </pic:spPr>
+                </pic:pic>
+              </a:graphicData>
+            </a:graphic>
+          </wp:inline>
+        </w:drawing>
       </w:r>
       <w:r>
         <w:br w:type="page"/>
@@ -4192,7 +4297,7 @@
           <w:b/>
           <w:i/>
         </w:rPr>
-        <w:t>Figure 3. Quality metrics for sample 2526 for participants that submitted appropriate data files</w:t>
+        <w:t>Figure 5. Quality metrics for sample 2526 for participants that submitted appropriate data files</w:t>
       </w:r>
     </w:p>
     <w:p>
@@ -4203,7 +4308,7 @@
         <w:drawing>
           <wp:inline xmlns:a="http://schemas.openxmlformats.org/drawingml/2006/main" xmlns:pic="http://schemas.openxmlformats.org/drawingml/2006/picture">
             <wp:extent cx="5486400" cy="2728241"/>
-            <wp:docPr id="3" name="Picture 3"/>
+            <wp:docPr id="5" name="Picture 5"/>
             <wp:cNvGraphicFramePr>
               <a:graphicFrameLocks noChangeAspect="1"/>
             </wp:cNvGraphicFramePr>
@@ -4215,7 +4320,7 @@
                     <pic:cNvPicPr/>
                   </pic:nvPicPr>
                   <pic:blipFill>
-                    <a:blip r:embed="rId12"/>
+                    <a:blip r:embed="rId14"/>
                     <a:stretch>
                       <a:fillRect/>
                     </a:stretch>
@@ -4337,7 +4442,7 @@
               <w:rPr>
                 <w:highlight w:val="yellow"/>
               </w:rPr>
-              <w:t>81.0</w:t>
+              <w:t>29.0</w:t>
             </w:r>
           </w:p>
         </w:tc>
@@ -4350,7 +4455,7 @@
               <w:rPr>
                 <w:highlight w:val="yellow"/>
               </w:rPr>
-              <w:t>16.6</w:t>
+              <w:t>71.4</w:t>
             </w:r>
           </w:p>
         </w:tc>
@@ -4363,7 +4468,7 @@
               <w:rPr>
                 <w:highlight w:val="yellow"/>
               </w:rPr>
-              <w:t>80.2</w:t>
+              <w:t>27.5</w:t>
             </w:r>
           </w:p>
         </w:tc>
@@ -4373,7 +4478,7 @@
           </w:tcPr>
           <w:p>
             <w:r>
-              <w:t>595.5</w:t>
+              <w:t>21.4</w:t>
             </w:r>
           </w:p>
         </w:tc>
@@ -4496,6 +4601,57 @@
           <w:i/>
         </w:rPr>
         <w:t>Table 6. Quality metrics data for sample 2526</w:t>
+      </w:r>
+    </w:p>
+    <w:p>
+      <w:pPr>
+        <w:jc w:val="center"/>
+      </w:pPr>
+      <w:r>
+        <w:rPr>
+          <w:b/>
+          <w:i/>
+        </w:rPr>
+        <w:t>Figure 6. Genomic visualisation of submitted sequence and reads.</w:t>
+      </w:r>
+    </w:p>
+    <w:p>
+      <w:pPr>
+        <w:jc w:val="center"/>
+      </w:pPr>
+      <w:r>
+        <w:drawing>
+          <wp:inline xmlns:a="http://schemas.openxmlformats.org/drawingml/2006/main" xmlns:pic="http://schemas.openxmlformats.org/drawingml/2006/picture">
+            <wp:extent cx="6858000" cy="1640461"/>
+            <wp:docPr id="6" name="Picture 6"/>
+            <wp:cNvGraphicFramePr>
+              <a:graphicFrameLocks noChangeAspect="1"/>
+            </wp:cNvGraphicFramePr>
+            <a:graphic>
+              <a:graphicData uri="http://schemas.openxmlformats.org/drawingml/2006/picture">
+                <pic:pic>
+                  <pic:nvPicPr>
+                    <pic:cNvPr id="0" name="WR099_2526_coverage_plot.png"/>
+                    <pic:cNvPicPr/>
+                  </pic:nvPicPr>
+                  <pic:blipFill>
+                    <a:blip r:embed="rId15"/>
+                    <a:stretch>
+                      <a:fillRect/>
+                    </a:stretch>
+                  </pic:blipFill>
+                  <pic:spPr>
+                    <a:xfrm>
+                      <a:off x="0" y="0"/>
+                      <a:ext cx="6858000" cy="1640461"/>
+                    </a:xfrm>
+                    <a:prstGeom prst="rect"/>
+                  </pic:spPr>
+                </pic:pic>
+              </a:graphicData>
+            </a:graphic>
+          </wp:inline>
+        </w:drawing>
       </w:r>
       <w:r>
         <w:br w:type="page"/>
@@ -4633,7 +4789,7 @@
     </w:p>
     <w:sectPr>
       <w:headerReference w:type="default" r:id="rId9"/>
-      <w:footerReference w:type="default" r:id="rId13"/>
+      <w:footerReference w:type="default" r:id="rId16"/>
       <w:pgSz w:w="12240" w:h="15840"/>
       <w:pgMar w:top="567" w:right="567" w:bottom="567" w:left="567" w:header="720" w:footer="720" w:gutter="0"/>
       <w:cols w:space="720"/>

</xml_diff>

<commit_message>
comments from 17 feb
</commit_message>
<xml_diff>
--- a/services/web/project/temp_report.docx
+++ b/services/web/project/temp_report.docx
@@ -11,7 +11,7 @@
           <w:rStyle w:val="Heading2Char"/>
         </w:rPr>
         <w:tab/>
-        <w:t>Feb 11, 2025</w:t>
+        <w:t>Feb 17, 2025</w:t>
       </w:r>
     </w:p>
     <w:p>
@@ -32,16 +32,16 @@
     </w:p>
     <w:p>
       <w:r>
-        <w:t>Thank you for participating in the xxxxxxxxxxxxxxxxxxxxxxxxxx of UK NEQAS Microbiology pilot External Quality Assessment (EQA) for xxxxxxxxxx.</w:t>
+        <w:t>Thank you for participating in the distribution RSV 2024 Winter of UK NEQAS Microbiology pilot External Quality Assessment (EQA).</w:t>
         <w:br/>
         <w:br/>
-        <w:t>Samples for this EQA are distributed by UK NEQAS Microbiology as part of the xxxxxxxxxxxxxxxxxxxx and those with detectable virus are either sequenced inhouse or forwarded to the appropriate laboratory for sequencing according to routine practice. Distribution and sample numbering is consistent across both EQAs.</w:t>
+        <w:t>Samples for this EQA are distributed by UK NEQAS Microbiology and those with detectable virus are either sequenced inhouse or forwarded to the appropriate laboratory for sequencing according to routine practice.</w:t>
         <w:br/>
         <w:br/>
-        <w:t>A survey of sequencing technology is completed as part of the sequencing result upload process. FASTA files are assessed for sequencing sensitivity and precision which are combined to give an F-score (see Appendix 1 for definitions); a variant consensus report is then generated for each participant detailing true positives, false positives, and false negatives. The sequence data submitted is used by the EQA to generate a lineage using Nextclade.</w:t>
+        <w:t>A survey of sequencing technology is completed as part of the sequencing result upload process. FASTA, BAM and/or FASTQ files are requested to evaluate RSV sequencing quality. The sequence data submitted is also processed by the EQA to generate a lineage using Nextclade.</w:t>
         <w:br/>
         <w:br/>
-        <w:t xml:space="preserve">Your variant concordance report (xlsx format) and individual laboratory report (ILR) are available on the……… . If you have any problems accessing your reports then please contact ………… </w:t>
+        <w:t xml:space="preserve">Your individual sequencing quality and lineage assignment report (docx format) are available on the XXXXXX website. If you have any problems accessing your reports then please contact XXXXXXXXXXXXXXXXXX (email address). </w:t>
         <w:br/>
         <w:br/>
         <w:t>The purpose of this EQA is to assess:</w:t>
@@ -51,7 +51,7 @@
         <w:t xml:space="preserve"> ➢  Provide a measurement of the quality of viral sequencing.</w:t>
         <w:br/>
         <w:br/>
-        <w:t>The summary of the EQA participation, variant call assessment, marking criteria applied and the scoring is provided as Appendix 1.</w:t>
+        <w:t>The summary of the EQA participation, marking criteria applied, and the scoring is provided as Appendix 1.</w:t>
         <w:br/>
       </w:r>
     </w:p>
@@ -86,7 +86,7 @@
         <w:pStyle w:val="Heading1"/>
       </w:pPr>
       <w:r>
-        <w:t>Evaluation Report: WR099</w:t>
+        <w:t>Evaluation Report: 9999</w:t>
       </w:r>
     </w:p>
     <w:p>
@@ -94,7 +94,7 @@
         <w:pStyle w:val="Heading2"/>
       </w:pPr>
       <w:r>
-        <w:t>Table 1: RSV subtyping and clade assignment</w:t>
+        <w:t>Table 1: RSV subtyping and lineage assignment</w:t>
       </w:r>
     </w:p>
     <w:tbl>
@@ -185,7 +185,7 @@
                 <w:b/>
                 <w:sz w:val="20"/>
               </w:rPr>
-              <w:t>Reference Sample</w:t>
+              <w:t>Reference Lab result</w:t>
             </w:r>
           </w:p>
         </w:tc>
@@ -260,7 +260,7 @@
               <w:rPr>
                 <w:sz w:val="18"/>
               </w:rPr>
-              <w:t>RSV-B</w:t>
+              <w:t>RSV-A</w:t>
             </w:r>
           </w:p>
         </w:tc>
@@ -289,101 +289,6 @@
                 <w:sz w:val="18"/>
               </w:rPr>
               <w:t>RSV-A</w:t>
-            </w:r>
-          </w:p>
-        </w:tc>
-        <w:tc>
-          <w:tcPr>
-            <w:tcW w:type="dxa" w:w="1587"/>
-            <w:shd w:fill="FFDDC1"/>
-          </w:tcPr>
-          <w:p>
-            <w:r>
-              <w:rPr>
-                <w:color w:val="FF0000"/>
-                <w:sz w:val="18"/>
-              </w:rPr>
-              <w:t>Fail</w:t>
-            </w:r>
-          </w:p>
-        </w:tc>
-        <w:tc>
-          <w:tcPr>
-            <w:tcW w:type="dxa" w:w="1587"/>
-            <w:shd w:fill="FFDDC1"/>
-          </w:tcPr>
-          <w:p>
-            <w:r>
-              <w:rPr>
-                <w:sz w:val="18"/>
-              </w:rPr>
-              <w:t>3/3 (100%)</w:t>
-            </w:r>
-          </w:p>
-        </w:tc>
-      </w:tr>
-      <w:tr>
-        <w:tc>
-          <w:tcPr>
-            <w:tcW w:type="dxa" w:w="1587"/>
-            <w:vMerge/>
-            <w:shd w:fill="FFDDC1"/>
-          </w:tcPr>
-          <w:p/>
-        </w:tc>
-        <w:tc>
-          <w:tcPr>
-            <w:tcW w:type="dxa" w:w="1587"/>
-            <w:shd w:fill="FFDDC1"/>
-          </w:tcPr>
-          <w:p>
-            <w:r>
-              <w:rPr>
-                <w:sz w:val="18"/>
-              </w:rPr>
-              <w:t>2526</w:t>
-            </w:r>
-          </w:p>
-        </w:tc>
-        <w:tc>
-          <w:tcPr>
-            <w:tcW w:type="dxa" w:w="1587"/>
-            <w:shd w:fill="FFDDC1"/>
-          </w:tcPr>
-          <w:p>
-            <w:r>
-              <w:rPr>
-                <w:sz w:val="18"/>
-              </w:rPr>
-              <w:t>RSV-B</w:t>
-            </w:r>
-          </w:p>
-        </w:tc>
-        <w:tc>
-          <w:tcPr>
-            <w:tcW w:type="dxa" w:w="1587"/>
-            <w:shd w:fill="FFDDC1"/>
-          </w:tcPr>
-          <w:p>
-            <w:r>
-              <w:rPr>
-                <w:sz w:val="18"/>
-              </w:rPr>
-              <w:t>RSV-B</w:t>
-            </w:r>
-          </w:p>
-        </w:tc>
-        <w:tc>
-          <w:tcPr>
-            <w:tcW w:type="dxa" w:w="1587"/>
-            <w:shd w:fill="FFDDC1"/>
-          </w:tcPr>
-          <w:p>
-            <w:r>
-              <w:rPr>
-                <w:sz w:val="18"/>
-              </w:rPr>
-              <w:t>RSV-B</w:t>
             </w:r>
           </w:p>
         </w:tc>
@@ -412,7 +317,7 @@
               <w:rPr>
                 <w:sz w:val="18"/>
               </w:rPr>
-              <w:t>2/2 (100%)</w:t>
+              <w:t>3/5 (60%)</w:t>
             </w:r>
           </w:p>
         </w:tc>
@@ -436,7 +341,7 @@
               <w:rPr>
                 <w:sz w:val="18"/>
               </w:rPr>
-              <w:t>2524</w:t>
+              <w:t>2526</w:t>
             </w:r>
           </w:p>
         </w:tc>
@@ -507,7 +412,7 @@
               <w:rPr>
                 <w:sz w:val="18"/>
               </w:rPr>
-              <w:t>2/2 (100%)</w:t>
+              <w:t>4/4 (100%)</w:t>
             </w:r>
           </w:p>
         </w:tc>
@@ -516,173 +421,71 @@
         <w:tc>
           <w:tcPr>
             <w:tcW w:type="dxa" w:w="1587"/>
-            <w:vMerge w:val="restart"/>
-            <w:shd w:fill="D1E8E2"/>
+            <w:vMerge/>
+            <w:shd w:fill="FFDDC1"/>
+          </w:tcPr>
+          <w:p/>
+        </w:tc>
+        <w:tc>
+          <w:tcPr>
+            <w:tcW w:type="dxa" w:w="1587"/>
+            <w:shd w:fill="FFDDC1"/>
           </w:tcPr>
           <w:p>
             <w:r>
               <w:rPr>
                 <w:sz w:val="18"/>
               </w:rPr>
-              <w:t>Clade</w:t>
+              <w:t>2524</w:t>
             </w:r>
           </w:p>
         </w:tc>
         <w:tc>
           <w:tcPr>
             <w:tcW w:type="dxa" w:w="1587"/>
-            <w:shd w:fill="D1E8E2"/>
+            <w:shd w:fill="FFDDC1"/>
           </w:tcPr>
           <w:p>
             <w:r>
               <w:rPr>
                 <w:sz w:val="18"/>
               </w:rPr>
-              <w:t>2525</w:t>
+              <w:t>RSV-B</w:t>
             </w:r>
           </w:p>
         </w:tc>
         <w:tc>
           <w:tcPr>
             <w:tcW w:type="dxa" w:w="1587"/>
-            <w:shd w:fill="D1E8E2"/>
+            <w:shd w:fill="FFDDC1"/>
           </w:tcPr>
           <w:p>
             <w:r>
               <w:rPr>
                 <w:sz w:val="18"/>
               </w:rPr>
-              <w:t>A.3.1.1</w:t>
+              <w:t>RSV-B</w:t>
             </w:r>
           </w:p>
         </w:tc>
         <w:tc>
           <w:tcPr>
             <w:tcW w:type="dxa" w:w="1587"/>
-            <w:shd w:fill="D1E8E2"/>
+            <w:shd w:fill="FFDDC1"/>
           </w:tcPr>
           <w:p>
             <w:r>
               <w:rPr>
                 <w:sz w:val="18"/>
               </w:rPr>
-              <w:t>A.D.3</w:t>
+              <w:t>RSV-B</w:t>
             </w:r>
           </w:p>
         </w:tc>
         <w:tc>
           <w:tcPr>
             <w:tcW w:type="dxa" w:w="1587"/>
-            <w:shd w:fill="D1E8E2"/>
-          </w:tcPr>
-          <w:p>
-            <w:r>
-              <w:rPr>
-                <w:sz w:val="18"/>
-              </w:rPr>
-              <w:t>A.D.3</w:t>
-            </w:r>
-          </w:p>
-        </w:tc>
-        <w:tc>
-          <w:tcPr>
-            <w:tcW w:type="dxa" w:w="1587"/>
-            <w:shd w:fill="D1E8E2"/>
-          </w:tcPr>
-          <w:p>
-            <w:r>
-              <w:rPr>
-                <w:color w:val="FF0000"/>
-                <w:sz w:val="18"/>
-              </w:rPr>
-              <w:t>Fail</w:t>
-            </w:r>
-          </w:p>
-        </w:tc>
-        <w:tc>
-          <w:tcPr>
-            <w:tcW w:type="dxa" w:w="1587"/>
-            <w:shd w:fill="D1E8E2"/>
-          </w:tcPr>
-          <w:p>
-            <w:r>
-              <w:rPr>
-                <w:sz w:val="18"/>
-              </w:rPr>
-              <w:t>3/3 (100%)</w:t>
-            </w:r>
-          </w:p>
-        </w:tc>
-      </w:tr>
-      <w:tr>
-        <w:tc>
-          <w:tcPr>
-            <w:tcW w:type="dxa" w:w="1587"/>
-            <w:vMerge/>
-            <w:shd w:fill="D1E8E2"/>
-          </w:tcPr>
-          <w:p/>
-        </w:tc>
-        <w:tc>
-          <w:tcPr>
-            <w:tcW w:type="dxa" w:w="1587"/>
-            <w:shd w:fill="D1E8E2"/>
-          </w:tcPr>
-          <w:p>
-            <w:r>
-              <w:rPr>
-                <w:sz w:val="18"/>
-              </w:rPr>
-              <w:t>2526</w:t>
-            </w:r>
-          </w:p>
-        </w:tc>
-        <w:tc>
-          <w:tcPr>
-            <w:tcW w:type="dxa" w:w="1587"/>
-            <w:shd w:fill="D1E8E2"/>
-          </w:tcPr>
-          <w:p>
-            <w:r>
-              <w:rPr>
-                <w:sz w:val="18"/>
-              </w:rPr>
-              <w:t>B.D.E.1</w:t>
-            </w:r>
-          </w:p>
-        </w:tc>
-        <w:tc>
-          <w:tcPr>
-            <w:tcW w:type="dxa" w:w="1587"/>
-            <w:shd w:fill="D1E8E2"/>
-          </w:tcPr>
-          <w:p>
-            <w:r>
-              <w:rPr>
-                <w:sz w:val="18"/>
-              </w:rPr>
-              <w:t>B.D.E.1</w:t>
-            </w:r>
-          </w:p>
-        </w:tc>
-        <w:tc>
-          <w:tcPr>
-            <w:tcW w:type="dxa" w:w="1587"/>
-            <w:shd w:fill="D1E8E2"/>
-          </w:tcPr>
-          <w:p>
-            <w:r>
-              <w:rPr>
-                <w:sz w:val="18"/>
-              </w:rPr>
-              <w:t>B.D.E.1</w:t>
-            </w:r>
-          </w:p>
-        </w:tc>
-        <w:tc>
-          <w:tcPr>
-            <w:tcW w:type="dxa" w:w="1587"/>
-            <w:shd w:fill="D1E8E2"/>
+            <w:shd w:fill="FFDDC1"/>
           </w:tcPr>
           <w:p>
             <w:r>
@@ -697,14 +500,14 @@
         <w:tc>
           <w:tcPr>
             <w:tcW w:type="dxa" w:w="1587"/>
-            <w:shd w:fill="D1E8E2"/>
+            <w:shd w:fill="FFDDC1"/>
           </w:tcPr>
           <w:p>
             <w:r>
               <w:rPr>
                 <w:sz w:val="18"/>
               </w:rPr>
-              <w:t>2/2 (100%)</w:t>
+              <w:t>4/4 (100%)</w:t>
             </w:r>
           </w:p>
         </w:tc>
@@ -713,14 +516,7 @@
         <w:tc>
           <w:tcPr>
             <w:tcW w:type="dxa" w:w="1587"/>
-            <w:vMerge/>
-            <w:shd w:fill="D1E8E2"/>
-          </w:tcPr>
-          <w:p/>
-        </w:tc>
-        <w:tc>
-          <w:tcPr>
-            <w:tcW w:type="dxa" w:w="1587"/>
+            <w:vMerge w:val="restart"/>
             <w:shd w:fill="D1E8E2"/>
           </w:tcPr>
           <w:p>
@@ -728,7 +524,7 @@
               <w:rPr>
                 <w:sz w:val="18"/>
               </w:rPr>
-              <w:t>2524</w:t>
+              <w:t>Lineage</w:t>
             </w:r>
           </w:p>
         </w:tc>
@@ -742,7 +538,7 @@
               <w:rPr>
                 <w:sz w:val="18"/>
               </w:rPr>
-              <w:t>B.D.4.1.1</w:t>
+              <w:t>2525</w:t>
             </w:r>
           </w:p>
         </w:tc>
@@ -756,7 +552,7 @@
               <w:rPr>
                 <w:sz w:val="18"/>
               </w:rPr>
-              <w:t>B.D.4.1.1</w:t>
+              <w:t>A.D.3</w:t>
             </w:r>
           </w:p>
         </w:tc>
@@ -770,7 +566,21 @@
               <w:rPr>
                 <w:sz w:val="18"/>
               </w:rPr>
-              <w:t>B.D.4.1.1</w:t>
+              <w:t>A.D.3</w:t>
+            </w:r>
+          </w:p>
+        </w:tc>
+        <w:tc>
+          <w:tcPr>
+            <w:tcW w:type="dxa" w:w="1587"/>
+            <w:shd w:fill="D1E8E2"/>
+          </w:tcPr>
+          <w:p>
+            <w:r>
+              <w:rPr>
+                <w:sz w:val="18"/>
+              </w:rPr>
+              <w:t>A.D.3</w:t>
             </w:r>
           </w:p>
         </w:tc>
@@ -799,7 +609,7 @@
               <w:rPr>
                 <w:sz w:val="18"/>
               </w:rPr>
-              <w:t>2/2 (100%)</w:t>
+              <w:t>3/5 (60%)</w:t>
             </w:r>
           </w:p>
         </w:tc>
@@ -808,117 +618,15 @@
         <w:tc>
           <w:tcPr>
             <w:tcW w:type="dxa" w:w="1587"/>
-            <w:vMerge w:val="restart"/>
-            <w:shd w:fill="E2D1E8"/>
-          </w:tcPr>
-          <w:p>
-            <w:r>
-              <w:rPr>
-                <w:sz w:val="18"/>
-              </w:rPr>
-              <w:t>Legacy clade</w:t>
-            </w:r>
-          </w:p>
+            <w:vMerge/>
+            <w:shd w:fill="D1E8E2"/>
+          </w:tcPr>
+          <w:p/>
         </w:tc>
         <w:tc>
           <w:tcPr>
             <w:tcW w:type="dxa" w:w="1587"/>
-            <w:shd w:fill="E2D1E8"/>
-          </w:tcPr>
-          <w:p>
-            <w:r>
-              <w:rPr>
-                <w:sz w:val="18"/>
-              </w:rPr>
-              <w:t>2525</w:t>
-            </w:r>
-          </w:p>
-        </w:tc>
-        <w:tc>
-          <w:tcPr>
-            <w:tcW w:type="dxa" w:w="1587"/>
-            <w:shd w:fill="E2D1E8"/>
-          </w:tcPr>
-          <w:p>
-            <w:r>
-              <w:rPr>
-                <w:sz w:val="18"/>
-              </w:rPr>
-              <w:t>GA2.3.3</w:t>
-            </w:r>
-          </w:p>
-        </w:tc>
-        <w:tc>
-          <w:tcPr>
-            <w:tcW w:type="dxa" w:w="1587"/>
-            <w:shd w:fill="E2D1E8"/>
-          </w:tcPr>
-          <w:p>
-            <w:r>
-              <w:rPr>
-                <w:sz w:val="18"/>
-              </w:rPr>
-              <w:t>GA2.3.5</w:t>
-            </w:r>
-          </w:p>
-        </w:tc>
-        <w:tc>
-          <w:tcPr>
-            <w:tcW w:type="dxa" w:w="1587"/>
-            <w:shd w:fill="E2D1E8"/>
-          </w:tcPr>
-          <w:p>
-            <w:r>
-              <w:rPr>
-                <w:sz w:val="18"/>
-              </w:rPr>
-              <w:t>GA2.3.5</w:t>
-            </w:r>
-          </w:p>
-        </w:tc>
-        <w:tc>
-          <w:tcPr>
-            <w:tcW w:type="dxa" w:w="1587"/>
-            <w:shd w:fill="E2D1E8"/>
-          </w:tcPr>
-          <w:p>
-            <w:r>
-              <w:rPr>
-                <w:color w:val="FF0000"/>
-                <w:sz w:val="18"/>
-              </w:rPr>
-              <w:t>Fail</w:t>
-            </w:r>
-          </w:p>
-        </w:tc>
-        <w:tc>
-          <w:tcPr>
-            <w:tcW w:type="dxa" w:w="1587"/>
-            <w:shd w:fill="E2D1E8"/>
-          </w:tcPr>
-          <w:p>
-            <w:r>
-              <w:rPr>
-                <w:sz w:val="18"/>
-              </w:rPr>
-              <w:t>3/3 (100%)</w:t>
-            </w:r>
-          </w:p>
-        </w:tc>
-      </w:tr>
-      <w:tr>
-        <w:tc>
-          <w:tcPr>
-            <w:tcW w:type="dxa" w:w="1587"/>
-            <w:vMerge/>
-            <w:shd w:fill="E2D1E8"/>
-          </w:tcPr>
-          <w:p/>
-        </w:tc>
-        <w:tc>
-          <w:tcPr>
-            <w:tcW w:type="dxa" w:w="1587"/>
-            <w:shd w:fill="E2D1E8"/>
+            <w:shd w:fill="D1E8E2"/>
           </w:tcPr>
           <w:p>
             <w:r>
@@ -932,49 +640,49 @@
         <w:tc>
           <w:tcPr>
             <w:tcW w:type="dxa" w:w="1587"/>
-            <w:shd w:fill="E2D1E8"/>
+            <w:shd w:fill="D1E8E2"/>
           </w:tcPr>
           <w:p>
             <w:r>
               <w:rPr>
                 <w:sz w:val="18"/>
               </w:rPr>
-              <w:t>GB5.0.5a</w:t>
+              <w:t>B.D.E.1</w:t>
             </w:r>
           </w:p>
         </w:tc>
         <w:tc>
           <w:tcPr>
             <w:tcW w:type="dxa" w:w="1587"/>
-            <w:shd w:fill="E2D1E8"/>
+            <w:shd w:fill="D1E8E2"/>
           </w:tcPr>
           <w:p>
             <w:r>
               <w:rPr>
                 <w:sz w:val="18"/>
               </w:rPr>
-              <w:t>GB5.0.5a</w:t>
+              <w:t>B.D.E.1</w:t>
             </w:r>
           </w:p>
         </w:tc>
         <w:tc>
           <w:tcPr>
             <w:tcW w:type="dxa" w:w="1587"/>
-            <w:shd w:fill="E2D1E8"/>
+            <w:shd w:fill="D1E8E2"/>
           </w:tcPr>
           <w:p>
             <w:r>
               <w:rPr>
                 <w:sz w:val="18"/>
               </w:rPr>
-              <w:t>GB5.0.5a</w:t>
+              <w:t>B.D.E.1</w:t>
             </w:r>
           </w:p>
         </w:tc>
         <w:tc>
           <w:tcPr>
             <w:tcW w:type="dxa" w:w="1587"/>
-            <w:shd w:fill="E2D1E8"/>
+            <w:shd w:fill="D1E8E2"/>
           </w:tcPr>
           <w:p>
             <w:r>
@@ -989,14 +697,14 @@
         <w:tc>
           <w:tcPr>
             <w:tcW w:type="dxa" w:w="1587"/>
-            <w:shd w:fill="E2D1E8"/>
+            <w:shd w:fill="D1E8E2"/>
           </w:tcPr>
           <w:p>
             <w:r>
               <w:rPr>
                 <w:sz w:val="18"/>
               </w:rPr>
-              <w:t>2/2 (100%)</w:t>
+              <w:t>3/4 (75%)</w:t>
             </w:r>
           </w:p>
         </w:tc>
@@ -1006,14 +714,14 @@
           <w:tcPr>
             <w:tcW w:type="dxa" w:w="1587"/>
             <w:vMerge/>
-            <w:shd w:fill="E2D1E8"/>
+            <w:shd w:fill="D1E8E2"/>
           </w:tcPr>
           <w:p/>
         </w:tc>
         <w:tc>
           <w:tcPr>
             <w:tcW w:type="dxa" w:w="1587"/>
-            <w:shd w:fill="E2D1E8"/>
+            <w:shd w:fill="D1E8E2"/>
           </w:tcPr>
           <w:p>
             <w:r>
@@ -1027,49 +735,49 @@
         <w:tc>
           <w:tcPr>
             <w:tcW w:type="dxa" w:w="1587"/>
-            <w:shd w:fill="E2D1E8"/>
+            <w:shd w:fill="D1E8E2"/>
           </w:tcPr>
           <w:p>
             <w:r>
               <w:rPr>
                 <w:sz w:val="18"/>
               </w:rPr>
-              <w:t>GB5.0.5a</w:t>
+              <w:t>B.D.4.1.1</w:t>
             </w:r>
           </w:p>
         </w:tc>
         <w:tc>
           <w:tcPr>
             <w:tcW w:type="dxa" w:w="1587"/>
-            <w:shd w:fill="E2D1E8"/>
+            <w:shd w:fill="D1E8E2"/>
           </w:tcPr>
           <w:p>
             <w:r>
               <w:rPr>
                 <w:sz w:val="18"/>
               </w:rPr>
-              <w:t>GB5.0.5a</w:t>
+              <w:t>B.D.4.1.1</w:t>
             </w:r>
           </w:p>
         </w:tc>
         <w:tc>
           <w:tcPr>
             <w:tcW w:type="dxa" w:w="1587"/>
-            <w:shd w:fill="E2D1E8"/>
+            <w:shd w:fill="D1E8E2"/>
           </w:tcPr>
           <w:p>
             <w:r>
               <w:rPr>
                 <w:sz w:val="18"/>
               </w:rPr>
-              <w:t>GB5.0.5a</w:t>
+              <w:t>B.D.4.1.1</w:t>
             </w:r>
           </w:p>
         </w:tc>
         <w:tc>
           <w:tcPr>
             <w:tcW w:type="dxa" w:w="1587"/>
-            <w:shd w:fill="E2D1E8"/>
+            <w:shd w:fill="D1E8E2"/>
           </w:tcPr>
           <w:p>
             <w:r>
@@ -1084,14 +792,306 @@
         <w:tc>
           <w:tcPr>
             <w:tcW w:type="dxa" w:w="1587"/>
-            <w:shd w:fill="E2D1E8"/>
+            <w:shd w:fill="D1E8E2"/>
           </w:tcPr>
           <w:p>
             <w:r>
               <w:rPr>
                 <w:sz w:val="18"/>
               </w:rPr>
-              <w:t>2/2 (100%)</w:t>
+              <w:t>4/4 (100%)</w:t>
+            </w:r>
+          </w:p>
+        </w:tc>
+      </w:tr>
+      <w:tr>
+        <w:tc>
+          <w:tcPr>
+            <w:tcW w:type="dxa" w:w="1587"/>
+            <w:vMerge w:val="restart"/>
+            <w:shd w:fill="E2D1E8"/>
+          </w:tcPr>
+          <w:p>
+            <w:r>
+              <w:rPr>
+                <w:sz w:val="18"/>
+              </w:rPr>
+              <w:t>Legacy lineage</w:t>
+            </w:r>
+          </w:p>
+        </w:tc>
+        <w:tc>
+          <w:tcPr>
+            <w:tcW w:type="dxa" w:w="1587"/>
+            <w:shd w:fill="E2D1E8"/>
+          </w:tcPr>
+          <w:p>
+            <w:r>
+              <w:rPr>
+                <w:sz w:val="18"/>
+              </w:rPr>
+              <w:t>2525</w:t>
+            </w:r>
+          </w:p>
+        </w:tc>
+        <w:tc>
+          <w:tcPr>
+            <w:tcW w:type="dxa" w:w="1587"/>
+            <w:shd w:fill="E2D1E8"/>
+          </w:tcPr>
+          <w:p>
+            <w:r>
+              <w:rPr>
+                <w:sz w:val="18"/>
+              </w:rPr>
+              <w:t>GA2.3.5</w:t>
+            </w:r>
+          </w:p>
+        </w:tc>
+        <w:tc>
+          <w:tcPr>
+            <w:tcW w:type="dxa" w:w="1587"/>
+            <w:shd w:fill="E2D1E8"/>
+          </w:tcPr>
+          <w:p>
+            <w:r>
+              <w:rPr>
+                <w:sz w:val="18"/>
+              </w:rPr>
+              <w:t>GA2.3.5</w:t>
+            </w:r>
+          </w:p>
+        </w:tc>
+        <w:tc>
+          <w:tcPr>
+            <w:tcW w:type="dxa" w:w="1587"/>
+            <w:shd w:fill="E2D1E8"/>
+          </w:tcPr>
+          <w:p>
+            <w:r>
+              <w:rPr>
+                <w:sz w:val="18"/>
+              </w:rPr>
+              <w:t>GA2.3.5</w:t>
+            </w:r>
+          </w:p>
+        </w:tc>
+        <w:tc>
+          <w:tcPr>
+            <w:tcW w:type="dxa" w:w="1587"/>
+            <w:shd w:fill="E2D1E8"/>
+          </w:tcPr>
+          <w:p>
+            <w:r>
+              <w:rPr>
+                <w:color w:val="008000"/>
+                <w:sz w:val="18"/>
+              </w:rPr>
+              <w:t>Pass</w:t>
+            </w:r>
+          </w:p>
+        </w:tc>
+        <w:tc>
+          <w:tcPr>
+            <w:tcW w:type="dxa" w:w="1587"/>
+            <w:shd w:fill="E2D1E8"/>
+          </w:tcPr>
+          <w:p>
+            <w:r>
+              <w:rPr>
+                <w:sz w:val="18"/>
+              </w:rPr>
+              <w:t>3/5 (60%)</w:t>
+            </w:r>
+          </w:p>
+        </w:tc>
+      </w:tr>
+      <w:tr>
+        <w:tc>
+          <w:tcPr>
+            <w:tcW w:type="dxa" w:w="1587"/>
+            <w:vMerge/>
+            <w:shd w:fill="E2D1E8"/>
+          </w:tcPr>
+          <w:p/>
+        </w:tc>
+        <w:tc>
+          <w:tcPr>
+            <w:tcW w:type="dxa" w:w="1587"/>
+            <w:shd w:fill="E2D1E8"/>
+          </w:tcPr>
+          <w:p>
+            <w:r>
+              <w:rPr>
+                <w:sz w:val="18"/>
+              </w:rPr>
+              <w:t>2526</w:t>
+            </w:r>
+          </w:p>
+        </w:tc>
+        <w:tc>
+          <w:tcPr>
+            <w:tcW w:type="dxa" w:w="1587"/>
+            <w:shd w:fill="E2D1E8"/>
+          </w:tcPr>
+          <w:p>
+            <w:r>
+              <w:rPr>
+                <w:sz w:val="18"/>
+              </w:rPr>
+              <w:t>GB5.0.5a</w:t>
+            </w:r>
+          </w:p>
+        </w:tc>
+        <w:tc>
+          <w:tcPr>
+            <w:tcW w:type="dxa" w:w="1587"/>
+            <w:shd w:fill="E2D1E8"/>
+          </w:tcPr>
+          <w:p>
+            <w:r>
+              <w:rPr>
+                <w:sz w:val="18"/>
+              </w:rPr>
+              <w:t>GB5.0.5a</w:t>
+            </w:r>
+          </w:p>
+        </w:tc>
+        <w:tc>
+          <w:tcPr>
+            <w:tcW w:type="dxa" w:w="1587"/>
+            <w:shd w:fill="E2D1E8"/>
+          </w:tcPr>
+          <w:p>
+            <w:r>
+              <w:rPr>
+                <w:sz w:val="18"/>
+              </w:rPr>
+              <w:t>GB5.0.5a</w:t>
+            </w:r>
+          </w:p>
+        </w:tc>
+        <w:tc>
+          <w:tcPr>
+            <w:tcW w:type="dxa" w:w="1587"/>
+            <w:shd w:fill="E2D1E8"/>
+          </w:tcPr>
+          <w:p>
+            <w:r>
+              <w:rPr>
+                <w:color w:val="008000"/>
+                <w:sz w:val="18"/>
+              </w:rPr>
+              <w:t>Pass</w:t>
+            </w:r>
+          </w:p>
+        </w:tc>
+        <w:tc>
+          <w:tcPr>
+            <w:tcW w:type="dxa" w:w="1587"/>
+            <w:shd w:fill="E2D1E8"/>
+          </w:tcPr>
+          <w:p>
+            <w:r>
+              <w:rPr>
+                <w:sz w:val="18"/>
+              </w:rPr>
+              <w:t>4/4 (100%)</w:t>
+            </w:r>
+          </w:p>
+        </w:tc>
+      </w:tr>
+      <w:tr>
+        <w:tc>
+          <w:tcPr>
+            <w:tcW w:type="dxa" w:w="1587"/>
+            <w:vMerge/>
+            <w:shd w:fill="E2D1E8"/>
+          </w:tcPr>
+          <w:p/>
+        </w:tc>
+        <w:tc>
+          <w:tcPr>
+            <w:tcW w:type="dxa" w:w="1587"/>
+            <w:shd w:fill="E2D1E8"/>
+          </w:tcPr>
+          <w:p>
+            <w:r>
+              <w:rPr>
+                <w:sz w:val="18"/>
+              </w:rPr>
+              <w:t>2524</w:t>
+            </w:r>
+          </w:p>
+        </w:tc>
+        <w:tc>
+          <w:tcPr>
+            <w:tcW w:type="dxa" w:w="1587"/>
+            <w:shd w:fill="E2D1E8"/>
+          </w:tcPr>
+          <w:p>
+            <w:r>
+              <w:rPr>
+                <w:sz w:val="18"/>
+              </w:rPr>
+              <w:t>GB5.0.5a</w:t>
+            </w:r>
+          </w:p>
+        </w:tc>
+        <w:tc>
+          <w:tcPr>
+            <w:tcW w:type="dxa" w:w="1587"/>
+            <w:shd w:fill="E2D1E8"/>
+          </w:tcPr>
+          <w:p>
+            <w:r>
+              <w:rPr>
+                <w:sz w:val="18"/>
+              </w:rPr>
+              <w:t>GB5.0.5a</w:t>
+            </w:r>
+          </w:p>
+        </w:tc>
+        <w:tc>
+          <w:tcPr>
+            <w:tcW w:type="dxa" w:w="1587"/>
+            <w:shd w:fill="E2D1E8"/>
+          </w:tcPr>
+          <w:p>
+            <w:r>
+              <w:rPr>
+                <w:sz w:val="18"/>
+              </w:rPr>
+              <w:t>GB5.0.5a</w:t>
+            </w:r>
+          </w:p>
+        </w:tc>
+        <w:tc>
+          <w:tcPr>
+            <w:tcW w:type="dxa" w:w="1587"/>
+            <w:shd w:fill="E2D1E8"/>
+          </w:tcPr>
+          <w:p>
+            <w:r>
+              <w:rPr>
+                <w:color w:val="008000"/>
+                <w:sz w:val="18"/>
+              </w:rPr>
+              <w:t>Pass</w:t>
+            </w:r>
+          </w:p>
+        </w:tc>
+        <w:tc>
+          <w:tcPr>
+            <w:tcW w:type="dxa" w:w="1587"/>
+            <w:shd w:fill="E2D1E8"/>
+          </w:tcPr>
+          <w:p>
+            <w:r>
+              <w:rPr>
+                <w:sz w:val="18"/>
+              </w:rPr>
+              <w:t>4/4 (100%)</w:t>
             </w:r>
           </w:p>
         </w:tc>
@@ -1200,7 +1200,7 @@
                 <w:b/>
                 <w:sz w:val="20"/>
               </w:rPr>
-              <w:t>Reference Sample</w:t>
+              <w:t>Reference Lab result</w:t>
             </w:r>
           </w:p>
         </w:tc>
@@ -1355,7 +1355,7 @@
               <w:rPr>
                 <w:sz w:val="18"/>
               </w:rPr>
-              <w:t>95.6</w:t>
+              <w:t>97.5</w:t>
             </w:r>
           </w:p>
         </w:tc>
@@ -1412,7 +1412,7 @@
               <w:rPr>
                 <w:sz w:val="18"/>
               </w:rPr>
-              <w:t>94 (91-99)</w:t>
+              <w:t>94 (92-99)</w:t>
             </w:r>
           </w:p>
         </w:tc>
@@ -1426,7 +1426,7 @@
               <w:rPr>
                 <w:sz w:val="18"/>
               </w:rPr>
-              <w:t>2/3 (66%)</w:t>
+              <w:t>3/4 (75%)</w:t>
             </w:r>
           </w:p>
         </w:tc>
@@ -1521,7 +1521,7 @@
               <w:rPr>
                 <w:sz w:val="18"/>
               </w:rPr>
-              <w:t>29 (22-35)</w:t>
+              <w:t>59 (35-84)</w:t>
             </w:r>
           </w:p>
         </w:tc>
@@ -1535,7 +1535,7 @@
               <w:rPr>
                 <w:sz w:val="18"/>
               </w:rPr>
-              <w:t>0/2 (0%)</w:t>
+              <w:t>1/4 (25%)</w:t>
             </w:r>
           </w:p>
         </w:tc>
@@ -1573,7 +1573,7 @@
               <w:rPr>
                 <w:sz w:val="18"/>
               </w:rPr>
-              <w:t>99.7</w:t>
+              <w:t>95.7</w:t>
             </w:r>
           </w:p>
         </w:tc>
@@ -1630,7 +1630,7 @@
               <w:rPr>
                 <w:sz w:val="18"/>
               </w:rPr>
-              <w:t>48 (33-64)</w:t>
+              <w:t>69 (64-84)</w:t>
             </w:r>
           </w:p>
         </w:tc>
@@ -1644,7 +1644,7 @@
               <w:rPr>
                 <w:sz w:val="18"/>
               </w:rPr>
-              <w:t>0/2 (0%)</w:t>
+              <w:t>1/4 (25%)</w:t>
             </w:r>
           </w:p>
         </w:tc>
@@ -1689,7 +1689,7 @@
               <w:rPr>
                 <w:sz w:val="18"/>
               </w:rPr>
-              <w:t>1.7</w:t>
+              <w:t>0.0</w:t>
             </w:r>
           </w:p>
         </w:tc>
@@ -1746,7 +1746,7 @@
               <w:rPr>
                 <w:sz w:val="18"/>
               </w:rPr>
-              <w:t>6 (1-9)</w:t>
+              <w:t>5 (1-6)</w:t>
             </w:r>
           </w:p>
         </w:tc>
@@ -1760,7 +1760,7 @@
               <w:rPr>
                 <w:sz w:val="18"/>
               </w:rPr>
-              <w:t>2/3 (66%)</w:t>
+              <w:t>3/4 (75%)</w:t>
             </w:r>
           </w:p>
         </w:tc>
@@ -1855,7 +1855,7 @@
               <w:rPr>
                 <w:sz w:val="18"/>
               </w:rPr>
-              <w:t>71 (65-78)</w:t>
+              <w:t>41 (16-65)</w:t>
             </w:r>
           </w:p>
         </w:tc>
@@ -1869,7 +1869,7 @@
               <w:rPr>
                 <w:sz w:val="18"/>
               </w:rPr>
-              <w:t>0/2 (0%)</w:t>
+              <w:t>1/4 (25%)</w:t>
             </w:r>
           </w:p>
         </w:tc>
@@ -1907,7 +1907,7 @@
               <w:rPr>
                 <w:sz w:val="18"/>
               </w:rPr>
-              <w:t>0.1</w:t>
+              <w:t>1.7</w:t>
             </w:r>
           </w:p>
         </w:tc>
@@ -1964,7 +1964,7 @@
               <w:rPr>
                 <w:sz w:val="18"/>
               </w:rPr>
-              <w:t>52 (36-67)</w:t>
+              <w:t>31 (16-36)</w:t>
             </w:r>
           </w:p>
         </w:tc>
@@ -1978,7 +1978,7 @@
               <w:rPr>
                 <w:sz w:val="18"/>
               </w:rPr>
-              <w:t>0/2 (0%)</w:t>
+              <w:t>1/4 (25%)</w:t>
             </w:r>
           </w:p>
         </w:tc>
@@ -2023,7 +2023,7 @@
               <w:rPr>
                 <w:sz w:val="18"/>
               </w:rPr>
-              <w:t>76.2</w:t>
+              <w:t>96.1</w:t>
             </w:r>
           </w:p>
         </w:tc>
@@ -2080,7 +2080,7 @@
               <w:rPr>
                 <w:sz w:val="18"/>
               </w:rPr>
-              <w:t>92 (89-98)</w:t>
+              <w:t>88 (79-97)</w:t>
             </w:r>
           </w:p>
         </w:tc>
@@ -2094,7 +2094,7 @@
               <w:rPr>
                 <w:sz w:val="18"/>
               </w:rPr>
-              <w:t>1/3 (33%)</w:t>
+              <w:t>1/4 (25%)</w:t>
             </w:r>
           </w:p>
         </w:tc>
@@ -2189,7 +2189,7 @@
               <w:rPr>
                 <w:sz w:val="18"/>
               </w:rPr>
-              <w:t>28 (21-34)</w:t>
+              <w:t>58 (34-84)</w:t>
             </w:r>
           </w:p>
         </w:tc>
@@ -2203,7 +2203,7 @@
               <w:rPr>
                 <w:sz w:val="18"/>
               </w:rPr>
-              <w:t>0/2 (0%)</w:t>
+              <w:t>1/4 (25%)</w:t>
             </w:r>
           </w:p>
         </w:tc>
@@ -2241,7 +2241,7 @@
               <w:rPr>
                 <w:sz w:val="18"/>
               </w:rPr>
-              <w:t>99.1</w:t>
+              <w:t>95.0</w:t>
             </w:r>
           </w:p>
         </w:tc>
@@ -2277,6 +2277,122 @@
           <w:tcPr>
             <w:tcW w:type="dxa" w:w="1388"/>
             <w:shd w:fill="E2D1E8"/>
+          </w:tcPr>
+          <w:p>
+            <w:r>
+              <w:rPr>
+                <w:color w:val="FF0000"/>
+                <w:sz w:val="18"/>
+              </w:rPr>
+              <w:t>Fail</w:t>
+            </w:r>
+          </w:p>
+        </w:tc>
+        <w:tc>
+          <w:tcPr>
+            <w:tcW w:type="dxa" w:w="1388"/>
+            <w:shd w:fill="E2D1E8"/>
+          </w:tcPr>
+          <w:p>
+            <w:r>
+              <w:rPr>
+                <w:sz w:val="18"/>
+              </w:rPr>
+              <w:t>68 (63-84)</w:t>
+            </w:r>
+          </w:p>
+        </w:tc>
+        <w:tc>
+          <w:tcPr>
+            <w:tcW w:type="dxa" w:w="1388"/>
+            <w:shd w:fill="E2D1E8"/>
+          </w:tcPr>
+          <w:p>
+            <w:r>
+              <w:rPr>
+                <w:sz w:val="18"/>
+              </w:rPr>
+              <w:t>1/4 (25%)</w:t>
+            </w:r>
+          </w:p>
+        </w:tc>
+      </w:tr>
+      <w:tr>
+        <w:tc>
+          <w:tcPr>
+            <w:tcW w:type="dxa" w:w="1388"/>
+            <w:vMerge w:val="restart"/>
+            <w:shd w:fill="FFFACD"/>
+          </w:tcPr>
+          <w:p>
+            <w:r>
+              <w:rPr>
+                <w:sz w:val="18"/>
+              </w:rPr>
+              <w:t>Read Coverage (mean)</w:t>
+            </w:r>
+          </w:p>
+        </w:tc>
+        <w:tc>
+          <w:tcPr>
+            <w:tcW w:type="dxa" w:w="1388"/>
+            <w:shd w:fill="FFFACD"/>
+          </w:tcPr>
+          <w:p>
+            <w:r>
+              <w:rPr>
+                <w:sz w:val="18"/>
+              </w:rPr>
+              <w:t>2525</w:t>
+            </w:r>
+          </w:p>
+        </w:tc>
+        <w:tc>
+          <w:tcPr>
+            <w:tcW w:type="dxa" w:w="1388"/>
+            <w:shd w:fill="FFFACD"/>
+          </w:tcPr>
+          <w:p>
+            <w:r>
+              <w:rPr>
+                <w:sz w:val="18"/>
+              </w:rPr>
+              <w:t>23378.0</w:t>
+            </w:r>
+          </w:p>
+        </w:tc>
+        <w:tc>
+          <w:tcPr>
+            <w:tcW w:type="dxa" w:w="1388"/>
+            <w:shd w:fill="FFFACD"/>
+          </w:tcPr>
+          <w:p>
+            <w:r>
+              <w:rPr>
+                <w:sz w:val="18"/>
+              </w:rPr>
+              <w:t>50 or higher</w:t>
+            </w:r>
+          </w:p>
+        </w:tc>
+        <w:tc>
+          <w:tcPr>
+            <w:tcW w:type="dxa" w:w="1388"/>
+            <w:shd w:fill="FFFACD"/>
+          </w:tcPr>
+          <w:p>
+            <w:r>
+              <w:rPr>
+                <w:sz w:val="18"/>
+              </w:rPr>
+              <w:t>23378.0</w:t>
+            </w:r>
+          </w:p>
+        </w:tc>
+        <w:tc>
+          <w:tcPr>
+            <w:tcW w:type="dxa" w:w="1388"/>
+            <w:shd w:fill="FFFACD"/>
           </w:tcPr>
           <w:p>
             <w:r>
@@ -2291,28 +2407,28 @@
         <w:tc>
           <w:tcPr>
             <w:tcW w:type="dxa" w:w="1388"/>
-            <w:shd w:fill="E2D1E8"/>
+            <w:shd w:fill="FFFACD"/>
           </w:tcPr>
           <w:p>
             <w:r>
               <w:rPr>
                 <w:sz w:val="18"/>
               </w:rPr>
-              <w:t>47 (32-63)</w:t>
+              <w:t>12817 (7536-18097)</w:t>
             </w:r>
           </w:p>
         </w:tc>
         <w:tc>
           <w:tcPr>
             <w:tcW w:type="dxa" w:w="1388"/>
-            <w:shd w:fill="E2D1E8"/>
+            <w:shd w:fill="FFFACD"/>
           </w:tcPr>
           <w:p>
             <w:r>
               <w:rPr>
                 <w:sz w:val="18"/>
               </w:rPr>
-              <w:t>0/2 (0%)</w:t>
+              <w:t>2/4 (50%)</w:t>
             </w:r>
           </w:p>
         </w:tc>
@@ -2321,7 +2437,14 @@
         <w:tc>
           <w:tcPr>
             <w:tcW w:type="dxa" w:w="1388"/>
-            <w:vMerge w:val="restart"/>
+            <w:vMerge/>
+            <w:shd w:fill="FFFACD"/>
+          </w:tcPr>
+          <w:p/>
+        </w:tc>
+        <w:tc>
+          <w:tcPr>
+            <w:tcW w:type="dxa" w:w="1388"/>
             <w:shd w:fill="FFFACD"/>
           </w:tcPr>
           <w:p>
@@ -2329,7 +2452,7 @@
               <w:rPr>
                 <w:sz w:val="18"/>
               </w:rPr>
-              <w:t>Read Coverage (mean)</w:t>
+              <w:t>2526</w:t>
             </w:r>
           </w:p>
         </w:tc>
@@ -2343,21 +2466,7 @@
               <w:rPr>
                 <w:sz w:val="18"/>
               </w:rPr>
-              <w:t>2525</w:t>
-            </w:r>
-          </w:p>
-        </w:tc>
-        <w:tc>
-          <w:tcPr>
-            <w:tcW w:type="dxa" w:w="1388"/>
-            <w:shd w:fill="FFFACD"/>
-          </w:tcPr>
-          <w:p>
-            <w:r>
-              <w:rPr>
-                <w:sz w:val="18"/>
-              </w:rPr>
-              <w:t>23378.0</w:t>
+              <w:t>11912.0</w:t>
             </w:r>
           </w:p>
         </w:tc>
@@ -2385,7 +2494,7 @@
               <w:rPr>
                 <w:sz w:val="18"/>
               </w:rPr>
-              <w:t>23378.0</w:t>
+              <w:t>11912.0</w:t>
             </w:r>
           </w:p>
         </w:tc>
@@ -2414,7 +2523,7 @@
               <w:rPr>
                 <w:sz w:val="18"/>
               </w:rPr>
-              <w:t>2255 (2255-2255)</w:t>
+              <w:t>2973 (1508-4438)</w:t>
             </w:r>
           </w:p>
         </w:tc>
@@ -2428,7 +2537,7 @@
               <w:rPr>
                 <w:sz w:val="18"/>
               </w:rPr>
-              <w:t>1/3 (33%)</w:t>
+              <w:t>1/4 (25%)</w:t>
             </w:r>
           </w:p>
         </w:tc>
@@ -2452,7 +2561,7 @@
               <w:rPr>
                 <w:sz w:val="18"/>
               </w:rPr>
-              <w:t>2526</w:t>
+              <w:t>2524</w:t>
             </w:r>
           </w:p>
         </w:tc>
@@ -2466,7 +2575,7 @@
               <w:rPr>
                 <w:sz w:val="18"/>
               </w:rPr>
-              <w:t>5903.0</w:t>
+              <w:t>355.0</w:t>
             </w:r>
           </w:p>
         </w:tc>
@@ -2494,7 +2603,7 @@
               <w:rPr>
                 <w:sz w:val="18"/>
               </w:rPr>
-              <w:t>11912.0</w:t>
+              <w:t>355.0</w:t>
             </w:r>
           </w:p>
         </w:tc>
@@ -2523,7 +2632,7 @@
               <w:rPr>
                 <w:sz w:val="18"/>
               </w:rPr>
-              <w:t>43 (43-43)</w:t>
+              <w:t>1536 (827-2245)</w:t>
             </w:r>
           </w:p>
         </w:tc>
@@ -2537,116 +2646,7 @@
               <w:rPr>
                 <w:sz w:val="18"/>
               </w:rPr>
-              <w:t>0/2 (0%)</w:t>
-            </w:r>
-          </w:p>
-        </w:tc>
-      </w:tr>
-      <w:tr>
-        <w:tc>
-          <w:tcPr>
-            <w:tcW w:type="dxa" w:w="1388"/>
-            <w:vMerge/>
-            <w:shd w:fill="FFFACD"/>
-          </w:tcPr>
-          <w:p/>
-        </w:tc>
-        <w:tc>
-          <w:tcPr>
-            <w:tcW w:type="dxa" w:w="1388"/>
-            <w:shd w:fill="FFFACD"/>
-          </w:tcPr>
-          <w:p>
-            <w:r>
-              <w:rPr>
-                <w:sz w:val="18"/>
-              </w:rPr>
-              <w:t>2524</w:t>
-            </w:r>
-          </w:p>
-        </w:tc>
-        <w:tc>
-          <w:tcPr>
-            <w:tcW w:type="dxa" w:w="1388"/>
-            <w:shd w:fill="FFFACD"/>
-          </w:tcPr>
-          <w:p>
-            <w:r>
-              <w:rPr>
-                <w:sz w:val="18"/>
-              </w:rPr>
-              <w:t>2954.0</w:t>
-            </w:r>
-          </w:p>
-        </w:tc>
-        <w:tc>
-          <w:tcPr>
-            <w:tcW w:type="dxa" w:w="1388"/>
-            <w:shd w:fill="FFFACD"/>
-          </w:tcPr>
-          <w:p>
-            <w:r>
-              <w:rPr>
-                <w:sz w:val="18"/>
-              </w:rPr>
-              <w:t>50 or higher</w:t>
-            </w:r>
-          </w:p>
-        </w:tc>
-        <w:tc>
-          <w:tcPr>
-            <w:tcW w:type="dxa" w:w="1388"/>
-            <w:shd w:fill="FFFACD"/>
-          </w:tcPr>
-          <w:p>
-            <w:r>
-              <w:rPr>
-                <w:sz w:val="18"/>
-              </w:rPr>
-              <w:t>355.0</w:t>
-            </w:r>
-          </w:p>
-        </w:tc>
-        <w:tc>
-          <w:tcPr>
-            <w:tcW w:type="dxa" w:w="1388"/>
-            <w:shd w:fill="FFFACD"/>
-          </w:tcPr>
-          <w:p>
-            <w:r>
-              <w:rPr>
-                <w:color w:val="008000"/>
-                <w:sz w:val="18"/>
-              </w:rPr>
-              <w:t>Pass</w:t>
-            </w:r>
-          </w:p>
-        </w:tc>
-        <w:tc>
-          <w:tcPr>
-            <w:tcW w:type="dxa" w:w="1388"/>
-            <w:shd w:fill="FFFACD"/>
-          </w:tcPr>
-          <w:p>
-            <w:r>
-              <w:rPr>
-                <w:sz w:val="18"/>
-              </w:rPr>
-              <w:t>118 (118-118)</w:t>
-            </w:r>
-          </w:p>
-        </w:tc>
-        <w:tc>
-          <w:tcPr>
-            <w:tcW w:type="dxa" w:w="1388"/>
-            <w:shd w:fill="FFFACD"/>
-          </w:tcPr>
-          <w:p>
-            <w:r>
-              <w:rPr>
-                <w:sz w:val="18"/>
-              </w:rPr>
-              <w:t>1/2 (50%)</w:t>
+              <w:t>2/4 (50%)</w:t>
             </w:r>
           </w:p>
         </w:tc>
@@ -2728,7 +2728,19 @@
         <w:pStyle w:val="ListBullet"/>
       </w:pPr>
       <w:r>
-        <w:t>Your lab's clade assignment matches the reference lab's and the most frequently submitted by other participants.</w:t>
+        <w:t>All participants matched lineage assignments with reference lab.</w:t>
+      </w:r>
+    </w:p>
+    <w:p>
+      <w:pPr>
+        <w:jc w:val="center"/>
+      </w:pPr>
+      <w:r>
+        <w:rPr>
+          <w:b/>
+          <w:i/>
+        </w:rPr>
+        <w:t>Table 1. Lineage assignments for sample 2524, including RSV subtype.</w:t>
       </w:r>
     </w:p>
     <w:tbl>
@@ -2779,7 +2791,7 @@
               <w:rPr>
                 <w:b/>
               </w:rPr>
-              <w:t>Clade</w:t>
+              <w:t>Lineage</w:t>
             </w:r>
           </w:p>
         </w:tc>
@@ -2792,7 +2804,7 @@
               <w:rPr>
                 <w:b/>
               </w:rPr>
-              <w:t>Legacy clade</w:t>
+              <w:t>Legacy lineage</w:t>
             </w:r>
           </w:p>
         </w:tc>
@@ -2807,7 +2819,7 @@
               <w:rPr>
                 <w:i/>
               </w:rPr>
-              <w:t>Others (2)</w:t>
+              <w:t>9999</w:t>
             </w:r>
           </w:p>
         </w:tc>
@@ -2852,7 +2864,7 @@
               <w:rPr>
                 <w:i/>
               </w:rPr>
-              <w:t>Reference</w:t>
+              <w:t>1</w:t>
             </w:r>
           </w:p>
         </w:tc>
@@ -2897,7 +2909,97 @@
               <w:rPr>
                 <w:i/>
               </w:rPr>
-              <w:t>WR099</w:t>
+              <w:t>2</w:t>
+            </w:r>
+          </w:p>
+        </w:tc>
+        <w:tc>
+          <w:tcPr>
+            <w:tcW w:type="dxa" w:w="2776"/>
+          </w:tcPr>
+          <w:p>
+            <w:r>
+              <w:t>RSV-B</w:t>
+            </w:r>
+          </w:p>
+        </w:tc>
+        <w:tc>
+          <w:tcPr>
+            <w:tcW w:type="dxa" w:w="2776"/>
+          </w:tcPr>
+          <w:p>
+            <w:r>
+              <w:t>B.D.4.1.1</w:t>
+            </w:r>
+          </w:p>
+        </w:tc>
+        <w:tc>
+          <w:tcPr>
+            <w:tcW w:type="dxa" w:w="2776"/>
+          </w:tcPr>
+          <w:p>
+            <w:r>
+              <w:t>GB5.0.5a</w:t>
+            </w:r>
+          </w:p>
+        </w:tc>
+      </w:tr>
+      <w:tr>
+        <w:tc>
+          <w:tcPr>
+            <w:tcW w:type="dxa" w:w="2776"/>
+          </w:tcPr>
+          <w:p>
+            <w:r>
+              <w:rPr>
+                <w:i/>
+              </w:rPr>
+              <w:t>3</w:t>
+            </w:r>
+          </w:p>
+        </w:tc>
+        <w:tc>
+          <w:tcPr>
+            <w:tcW w:type="dxa" w:w="2776"/>
+          </w:tcPr>
+          <w:p>
+            <w:r>
+              <w:t>RSV-B</w:t>
+            </w:r>
+          </w:p>
+        </w:tc>
+        <w:tc>
+          <w:tcPr>
+            <w:tcW w:type="dxa" w:w="2776"/>
+          </w:tcPr>
+          <w:p>
+            <w:r>
+              <w:t>B.D.4.1.1</w:t>
+            </w:r>
+          </w:p>
+        </w:tc>
+        <w:tc>
+          <w:tcPr>
+            <w:tcW w:type="dxa" w:w="2776"/>
+          </w:tcPr>
+          <w:p>
+            <w:r>
+              <w:t>GB5.0.5a</w:t>
+            </w:r>
+          </w:p>
+        </w:tc>
+      </w:tr>
+      <w:tr>
+        <w:tc>
+          <w:tcPr>
+            <w:tcW w:type="dxa" w:w="2776"/>
+          </w:tcPr>
+          <w:p>
+            <w:r>
+              <w:rPr>
+                <w:i/>
+              </w:rPr>
+              <w:t>4</w:t>
             </w:r>
           </w:p>
         </w:tc>
@@ -2933,17 +3035,6 @@
         </w:tc>
       </w:tr>
     </w:tbl>
-    <w:p>
-      <w:r>
-        <w:rPr>
-          <w:b/>
-          <w:i/>
-        </w:rPr>
-        <w:t>Table 1. Clade assignments for sample 2524, including RSV subtype.</w:t>
-        <w:br/>
-        <w:br/>
-      </w:r>
-    </w:p>
     <w:p>
       <w:pPr>
         <w:pStyle w:val="Heading2"/>
@@ -2957,7 +3048,7 @@
         <w:pStyle w:val="ListBullet"/>
       </w:pPr>
       <w:r>
-        <w:t>Obtained sufficient genome coverage (90% or higher).</w:t>
+        <w:t>Participants 1, 2, 4 failed to satisfy the threshold for genome coverage (90%).</w:t>
       </w:r>
     </w:p>
     <w:p>
@@ -2965,7 +3056,7 @@
         <w:pStyle w:val="ListBullet"/>
       </w:pPr>
       <w:r>
-        <w:t>Obtained sufficient Ns in Sequence (2% or lower).</w:t>
+        <w:t>Participants 1, 2, 4 failed to satisfy the threshold for Ns in Sequence (greater than 2%).</w:t>
       </w:r>
     </w:p>
     <w:p>
@@ -2973,7 +3064,7 @@
         <w:pStyle w:val="ListBullet"/>
       </w:pPr>
       <w:r>
-        <w:t>Obtained sufficient Similarity (98% or higher).</w:t>
+        <w:t>Participants 9999, 1, 2, 4 failed to satisfy the threshold for Similarity (98%).</w:t>
       </w:r>
     </w:p>
     <w:p>
@@ -2981,19 +3072,7 @@
         <w:pStyle w:val="ListBullet"/>
       </w:pPr>
       <w:r>
-        <w:t>Obtained sufficient Read Coverage (Mean depth of 50 or higher).</w:t>
-      </w:r>
-    </w:p>
-    <w:p>
-      <w:pPr>
-        <w:jc w:val="center"/>
-      </w:pPr>
-      <w:r>
-        <w:rPr>
-          <w:b/>
-          <w:i/>
-        </w:rPr>
-        <w:t>Figure 1. Quality metrics for sample 2524 for participants that submitted appropriate data files</w:t>
+        <w:t>Participants 2, 4 failed to satisfy the threshold for Read Coverage (Mean depth of 50).</w:t>
       </w:r>
     </w:p>
     <w:p>
@@ -3003,7 +3082,7 @@
       <w:r>
         <w:drawing>
           <wp:inline xmlns:a="http://schemas.openxmlformats.org/drawingml/2006/main" xmlns:pic="http://schemas.openxmlformats.org/drawingml/2006/picture">
-            <wp:extent cx="5486400" cy="2728241"/>
+            <wp:extent cx="5486400" cy="2627679"/>
             <wp:docPr id="1" name="Picture 1"/>
             <wp:cNvGraphicFramePr>
               <a:graphicFrameLocks noChangeAspect="1"/>
@@ -3024,7 +3103,7 @@
                   <pic:spPr>
                     <a:xfrm>
                       <a:off x="0" y="0"/>
-                      <a:ext cx="5486400" cy="2728241"/>
+                      <a:ext cx="5486400" cy="2627679"/>
                     </a:xfrm>
                     <a:prstGeom prst="rect"/>
                   </pic:spPr>
@@ -3033,6 +3112,30 @@
             </a:graphic>
           </wp:inline>
         </w:drawing>
+      </w:r>
+    </w:p>
+    <w:p>
+      <w:pPr>
+        <w:jc w:val="center"/>
+      </w:pPr>
+      <w:r>
+        <w:rPr>
+          <w:b/>
+          <w:i/>
+        </w:rPr>
+        <w:t>Figure 1. Quality metrics for sample 2524 for participants that submitted appropriate data files</w:t>
+      </w:r>
+    </w:p>
+    <w:p>
+      <w:pPr>
+        <w:jc w:val="center"/>
+      </w:pPr>
+      <w:r>
+        <w:rPr>
+          <w:b/>
+          <w:i/>
+        </w:rPr>
+        <w:t>Table 2. Quality metrics data for sample 2524</w:t>
       </w:r>
     </w:p>
     <w:tbl>
@@ -3125,71 +3228,7 @@
               <w:rPr>
                 <w:i/>
               </w:rPr>
-              <w:t>Others (2)</w:t>
-            </w:r>
-          </w:p>
-        </w:tc>
-        <w:tc>
-          <w:tcPr>
-            <w:tcW w:type="dxa" w:w="2221"/>
-          </w:tcPr>
-          <w:p>
-            <w:r>
-              <w:rPr>
-                <w:highlight w:val="yellow"/>
-              </w:rPr>
-              <w:t>48.0</w:t>
-            </w:r>
-          </w:p>
-        </w:tc>
-        <w:tc>
-          <w:tcPr>
-            <w:tcW w:type="dxa" w:w="2221"/>
-          </w:tcPr>
-          <w:p>
-            <w:r>
-              <w:rPr>
-                <w:highlight w:val="yellow"/>
-              </w:rPr>
-              <w:t>51.5</w:t>
-            </w:r>
-          </w:p>
-        </w:tc>
-        <w:tc>
-          <w:tcPr>
-            <w:tcW w:type="dxa" w:w="2221"/>
-          </w:tcPr>
-          <w:p>
-            <w:r>
-              <w:rPr>
-                <w:highlight w:val="yellow"/>
-              </w:rPr>
-              <w:t>47.3</w:t>
-            </w:r>
-          </w:p>
-        </w:tc>
-        <w:tc>
-          <w:tcPr>
-            <w:tcW w:type="dxa" w:w="2221"/>
-          </w:tcPr>
-          <w:p>
-            <w:r>
-              <w:t>59.0</w:t>
-            </w:r>
-          </w:p>
-        </w:tc>
-      </w:tr>
-      <w:tr>
-        <w:tc>
-          <w:tcPr>
-            <w:tcW w:type="dxa" w:w="2221"/>
-          </w:tcPr>
-          <w:p>
-            <w:r>
-              <w:rPr>
-                <w:i/>
-              </w:rPr>
-              <w:t>Reference</w:t>
+              <w:t>9999</w:t>
             </w:r>
           </w:p>
         </w:tc>
@@ -3247,7 +3286,7 @@
               <w:rPr>
                 <w:i/>
               </w:rPr>
-              <w:t>WR099</w:t>
+              <w:t>1</w:t>
             </w:r>
           </w:p>
         </w:tc>
@@ -3257,6 +3296,130 @@
           </w:tcPr>
           <w:p>
             <w:r>
+              <w:rPr>
+                <w:highlight w:val="yellow"/>
+              </w:rPr>
+              <w:t>17.6</w:t>
+            </w:r>
+          </w:p>
+        </w:tc>
+        <w:tc>
+          <w:tcPr>
+            <w:tcW w:type="dxa" w:w="2221"/>
+          </w:tcPr>
+          <w:p>
+            <w:r>
+              <w:rPr>
+                <w:highlight w:val="yellow"/>
+              </w:rPr>
+              <w:t>82.4</w:t>
+            </w:r>
+          </w:p>
+        </w:tc>
+        <w:tc>
+          <w:tcPr>
+            <w:tcW w:type="dxa" w:w="2221"/>
+          </w:tcPr>
+          <w:p>
+            <w:r>
+              <w:rPr>
+                <w:highlight w:val="yellow"/>
+              </w:rPr>
+              <w:t>16.2</w:t>
+            </w:r>
+          </w:p>
+        </w:tc>
+        <w:tc>
+          <w:tcPr>
+            <w:tcW w:type="dxa" w:w="2221"/>
+          </w:tcPr>
+          <w:p>
+            <w:r>
+              <w:t>117.9</w:t>
+            </w:r>
+          </w:p>
+        </w:tc>
+      </w:tr>
+      <w:tr>
+        <w:tc>
+          <w:tcPr>
+            <w:tcW w:type="dxa" w:w="2221"/>
+          </w:tcPr>
+          <w:p>
+            <w:r>
+              <w:rPr>
+                <w:i/>
+              </w:rPr>
+              <w:t>2</w:t>
+            </w:r>
+          </w:p>
+        </w:tc>
+        <w:tc>
+          <w:tcPr>
+            <w:tcW w:type="dxa" w:w="2221"/>
+          </w:tcPr>
+          <w:p>
+            <w:r>
+              <w:rPr>
+                <w:highlight w:val="yellow"/>
+              </w:rPr>
+              <w:t>79.3</w:t>
+            </w:r>
+          </w:p>
+        </w:tc>
+        <w:tc>
+          <w:tcPr>
+            <w:tcW w:type="dxa" w:w="2221"/>
+          </w:tcPr>
+          <w:p>
+            <w:r>
+              <w:rPr>
+                <w:highlight w:val="yellow"/>
+              </w:rPr>
+              <w:t>20.7</w:t>
+            </w:r>
+          </w:p>
+        </w:tc>
+        <w:tc>
+          <w:tcPr>
+            <w:tcW w:type="dxa" w:w="2221"/>
+          </w:tcPr>
+          <w:p>
+            <w:r>
+              <w:rPr>
+                <w:highlight w:val="yellow"/>
+              </w:rPr>
+              <w:t>78.4</w:t>
+            </w:r>
+          </w:p>
+        </w:tc>
+        <w:tc>
+          <w:tcPr>
+            <w:tcW w:type="dxa" w:w="2221"/>
+          </w:tcPr>
+          <w:p/>
+        </w:tc>
+      </w:tr>
+      <w:tr>
+        <w:tc>
+          <w:tcPr>
+            <w:tcW w:type="dxa" w:w="2221"/>
+          </w:tcPr>
+          <w:p>
+            <w:r>
+              <w:rPr>
+                <w:i/>
+              </w:rPr>
+              <w:t>3</w:t>
+            </w:r>
+          </w:p>
+        </w:tc>
+        <w:tc>
+          <w:tcPr>
+            <w:tcW w:type="dxa" w:w="2221"/>
+          </w:tcPr>
+          <w:p>
+            <w:r>
               <w:t>99.7</w:t>
             </w:r>
           </w:p>
@@ -3290,72 +3453,69 @@
               <w:t>2953.7</w:t>
             </w:r>
           </w:p>
+        </w:tc>
+      </w:tr>
+      <w:tr>
+        <w:tc>
+          <w:tcPr>
+            <w:tcW w:type="dxa" w:w="2221"/>
+          </w:tcPr>
+          <w:p>
+            <w:r>
+              <w:rPr>
+                <w:i/>
+              </w:rPr>
+              <w:t>4</w:t>
+            </w:r>
+          </w:p>
+        </w:tc>
+        <w:tc>
+          <w:tcPr>
+            <w:tcW w:type="dxa" w:w="2221"/>
+          </w:tcPr>
+          <w:p>
+            <w:r>
+              <w:rPr>
+                <w:highlight w:val="yellow"/>
+              </w:rPr>
+              <w:t>79.3</w:t>
+            </w:r>
+          </w:p>
+        </w:tc>
+        <w:tc>
+          <w:tcPr>
+            <w:tcW w:type="dxa" w:w="2221"/>
+          </w:tcPr>
+          <w:p>
+            <w:r>
+              <w:rPr>
+                <w:highlight w:val="yellow"/>
+              </w:rPr>
+              <w:t>20.7</w:t>
+            </w:r>
+          </w:p>
+        </w:tc>
+        <w:tc>
+          <w:tcPr>
+            <w:tcW w:type="dxa" w:w="2221"/>
+          </w:tcPr>
+          <w:p>
+            <w:r>
+              <w:rPr>
+                <w:highlight w:val="yellow"/>
+              </w:rPr>
+              <w:t>78.4</w:t>
+            </w:r>
+          </w:p>
+        </w:tc>
+        <w:tc>
+          <w:tcPr>
+            <w:tcW w:type="dxa" w:w="2221"/>
+          </w:tcPr>
+          <w:p/>
         </w:tc>
       </w:tr>
     </w:tbl>
-    <w:p>
-      <w:r>
-        <w:rPr>
-          <w:b/>
-          <w:i/>
-        </w:rPr>
-        <w:t>Table 2. Quality metrics data for sample 2524</w:t>
-      </w:r>
-    </w:p>
-    <w:p>
-      <w:pPr>
-        <w:jc w:val="center"/>
-      </w:pPr>
-      <w:r>
-        <w:rPr>
-          <w:b/>
-          <w:i/>
-        </w:rPr>
-        <w:t>Figure 2. Genomic visualisation of submitted sequence and reads.</w:t>
-      </w:r>
-    </w:p>
-    <w:p>
-      <w:pPr>
-        <w:jc w:val="center"/>
-      </w:pPr>
-      <w:r>
-        <w:drawing>
-          <wp:inline xmlns:a="http://schemas.openxmlformats.org/drawingml/2006/main" xmlns:pic="http://schemas.openxmlformats.org/drawingml/2006/picture">
-            <wp:extent cx="6858000" cy="1640461"/>
-            <wp:docPr id="2" name="Picture 2"/>
-            <wp:cNvGraphicFramePr>
-              <a:graphicFrameLocks noChangeAspect="1"/>
-            </wp:cNvGraphicFramePr>
-            <a:graphic>
-              <a:graphicData uri="http://schemas.openxmlformats.org/drawingml/2006/picture">
-                <pic:pic>
-                  <pic:nvPicPr>
-                    <pic:cNvPr id="0" name="WR099_2524_coverage_plot.png"/>
-                    <pic:cNvPicPr/>
-                  </pic:nvPicPr>
-                  <pic:blipFill>
-                    <a:blip r:embed="rId11"/>
-                    <a:stretch>
-                      <a:fillRect/>
-                    </a:stretch>
-                  </pic:blipFill>
-                  <pic:spPr>
-                    <a:xfrm>
-                      <a:off x="0" y="0"/>
-                      <a:ext cx="6858000" cy="1640461"/>
-                    </a:xfrm>
-                    <a:prstGeom prst="rect"/>
-                  </pic:spPr>
-                </pic:pic>
-              </a:graphicData>
-            </a:graphic>
-          </wp:inline>
-        </w:drawing>
-      </w:r>
-      <w:r>
-        <w:br w:type="page"/>
-      </w:r>
-    </w:p>
     <w:p>
       <w:pPr>
         <w:pStyle w:val="Heading1"/>
@@ -3377,7 +3537,19 @@
         <w:pStyle w:val="ListBullet"/>
       </w:pPr>
       <w:r>
-        <w:t>Your lab's clade assignment differs from the reference lab's and the most frequently submitted by other participants.</w:t>
+        <w:t>Some participants' clade assignments differed from the reference lab.</w:t>
+      </w:r>
+    </w:p>
+    <w:p>
+      <w:pPr>
+        <w:jc w:val="center"/>
+      </w:pPr>
+      <w:r>
+        <w:rPr>
+          <w:b/>
+          <w:i/>
+        </w:rPr>
+        <w:t>Table 3. Lineage assignments for sample 2525, including RSV subtype.</w:t>
       </w:r>
     </w:p>
     <w:tbl>
@@ -3428,7 +3600,7 @@
               <w:rPr>
                 <w:b/>
               </w:rPr>
-              <w:t>Clade</w:t>
+              <w:t>Lineage</w:t>
             </w:r>
           </w:p>
         </w:tc>
@@ -3441,7 +3613,7 @@
               <w:rPr>
                 <w:b/>
               </w:rPr>
-              <w:t>Legacy clade</w:t>
+              <w:t>Legacy lineage</w:t>
             </w:r>
           </w:p>
         </w:tc>
@@ -3456,7 +3628,7 @@
               <w:rPr>
                 <w:i/>
               </w:rPr>
-              <w:t>Others (3)</w:t>
+              <w:t>9999</w:t>
             </w:r>
           </w:p>
         </w:tc>
@@ -3501,7 +3673,7 @@
               <w:rPr>
                 <w:i/>
               </w:rPr>
-              <w:t>Reference</w:t>
+              <w:t>1</w:t>
             </w:r>
           </w:p>
         </w:tc>
@@ -3546,7 +3718,7 @@
               <w:rPr>
                 <w:i/>
               </w:rPr>
-              <w:t>WR099</w:t>
+              <w:t>2</w:t>
             </w:r>
           </w:p>
         </w:tc>
@@ -3557,6 +3729,99 @@
           <w:p>
             <w:r>
               <w:t>RSV-A</w:t>
+            </w:r>
+          </w:p>
+        </w:tc>
+        <w:tc>
+          <w:tcPr>
+            <w:tcW w:type="dxa" w:w="2776"/>
+          </w:tcPr>
+          <w:p>
+            <w:r>
+              <w:t>A.D.3</w:t>
+            </w:r>
+          </w:p>
+        </w:tc>
+        <w:tc>
+          <w:tcPr>
+            <w:tcW w:type="dxa" w:w="2776"/>
+          </w:tcPr>
+          <w:p>
+            <w:r>
+              <w:t>GA2.3.5</w:t>
+            </w:r>
+          </w:p>
+        </w:tc>
+      </w:tr>
+      <w:tr>
+        <w:tc>
+          <w:tcPr>
+            <w:tcW w:type="dxa" w:w="2776"/>
+          </w:tcPr>
+          <w:p>
+            <w:r>
+              <w:rPr>
+                <w:i/>
+              </w:rPr>
+              <w:t>3</w:t>
+            </w:r>
+          </w:p>
+        </w:tc>
+        <w:tc>
+          <w:tcPr>
+            <w:tcW w:type="dxa" w:w="2776"/>
+          </w:tcPr>
+          <w:p>
+            <w:r>
+              <w:t>RSV-A</w:t>
+            </w:r>
+          </w:p>
+        </w:tc>
+        <w:tc>
+          <w:tcPr>
+            <w:tcW w:type="dxa" w:w="2776"/>
+          </w:tcPr>
+          <w:p>
+            <w:r>
+              <w:t>A.D.3</w:t>
+            </w:r>
+          </w:p>
+        </w:tc>
+        <w:tc>
+          <w:tcPr>
+            <w:tcW w:type="dxa" w:w="2776"/>
+          </w:tcPr>
+          <w:p>
+            <w:r>
+              <w:t>GA2.3.5</w:t>
+            </w:r>
+          </w:p>
+        </w:tc>
+      </w:tr>
+      <w:tr>
+        <w:tc>
+          <w:tcPr>
+            <w:tcW w:type="dxa" w:w="2776"/>
+          </w:tcPr>
+          <w:p>
+            <w:r>
+              <w:rPr>
+                <w:i/>
+              </w:rPr>
+              <w:t>4</w:t>
+            </w:r>
+          </w:p>
+        </w:tc>
+        <w:tc>
+          <w:tcPr>
+            <w:tcW w:type="dxa" w:w="2776"/>
+          </w:tcPr>
+          <w:p>
+            <w:r>
+              <w:rPr>
+                <w:highlight w:val="yellow"/>
+              </w:rPr>
+              <w:t>RSV-B</w:t>
             </w:r>
           </w:p>
         </w:tc>
@@ -3587,18 +3852,58 @@
           </w:p>
         </w:tc>
       </w:tr>
+      <w:tr>
+        <w:tc>
+          <w:tcPr>
+            <w:tcW w:type="dxa" w:w="2776"/>
+          </w:tcPr>
+          <w:p>
+            <w:r>
+              <w:rPr>
+                <w:i/>
+              </w:rPr>
+              <w:t>5</w:t>
+            </w:r>
+          </w:p>
+        </w:tc>
+        <w:tc>
+          <w:tcPr>
+            <w:tcW w:type="dxa" w:w="2776"/>
+          </w:tcPr>
+          <w:p>
+            <w:r>
+              <w:t>N/A</w:t>
+            </w:r>
+          </w:p>
+        </w:tc>
+        <w:tc>
+          <w:tcPr>
+            <w:tcW w:type="dxa" w:w="2776"/>
+          </w:tcPr>
+          <w:p>
+            <w:r>
+              <w:rPr>
+                <w:highlight w:val="yellow"/>
+              </w:rPr>
+              <w:t>N/A</w:t>
+            </w:r>
+          </w:p>
+        </w:tc>
+        <w:tc>
+          <w:tcPr>
+            <w:tcW w:type="dxa" w:w="2776"/>
+          </w:tcPr>
+          <w:p>
+            <w:r>
+              <w:rPr>
+                <w:highlight w:val="yellow"/>
+              </w:rPr>
+              <w:t>N/A</w:t>
+            </w:r>
+          </w:p>
+        </w:tc>
+      </w:tr>
     </w:tbl>
-    <w:p>
-      <w:r>
-        <w:rPr>
-          <w:b/>
-          <w:i/>
-        </w:rPr>
-        <w:t>Table 3. Clade assignments for sample 2525, including RSV subtype.</w:t>
-        <w:br/>
-        <w:br/>
-      </w:r>
-    </w:p>
     <w:p>
       <w:pPr>
         <w:pStyle w:val="Heading2"/>
@@ -3612,7 +3917,7 @@
         <w:pStyle w:val="ListBullet"/>
       </w:pPr>
       <w:r>
-        <w:t>Obtained sufficient genome coverage (90% or higher).</w:t>
+        <w:t>Participants 2, 5 failed to satisfy the threshold for genome coverage (90%).</w:t>
       </w:r>
     </w:p>
     <w:p>
@@ -3620,7 +3925,7 @@
         <w:pStyle w:val="ListBullet"/>
       </w:pPr>
       <w:r>
-        <w:t>Obtained sufficient Ns in Sequence (2% or lower).</w:t>
+        <w:t>Participants 2, 5 failed to satisfy the threshold for Ns in Sequence (greater than 2%).</w:t>
       </w:r>
     </w:p>
     <w:p>
@@ -3628,7 +3933,7 @@
         <w:pStyle w:val="ListBullet"/>
       </w:pPr>
       <w:r>
-        <w:t>Failed to satisfy the threshold for Similarity (98%).</w:t>
+        <w:t>Participants 9999, 2, 3, 4, 5 failed to satisfy the threshold for Similarity (98%).</w:t>
       </w:r>
     </w:p>
     <w:p>
@@ -3636,7 +3941,46 @@
         <w:pStyle w:val="ListBullet"/>
       </w:pPr>
       <w:r>
-        <w:t>Obtained sufficient Read Coverage (Mean depth of 50 or higher).</w:t>
+        <w:t>Participants 1, 3, 5 failed to satisfy the threshold for Read Coverage (Mean depth of 50).</w:t>
+      </w:r>
+    </w:p>
+    <w:p>
+      <w:pPr>
+        <w:jc w:val="center"/>
+      </w:pPr>
+      <w:r>
+        <w:drawing>
+          <wp:inline xmlns:a="http://schemas.openxmlformats.org/drawingml/2006/main" xmlns:pic="http://schemas.openxmlformats.org/drawingml/2006/picture">
+            <wp:extent cx="5486400" cy="2627679"/>
+            <wp:docPr id="2" name="Picture 2"/>
+            <wp:cNvGraphicFramePr>
+              <a:graphicFrameLocks noChangeAspect="1"/>
+            </wp:cNvGraphicFramePr>
+            <a:graphic>
+              <a:graphicData uri="http://schemas.openxmlformats.org/drawingml/2006/picture">
+                <pic:pic>
+                  <pic:nvPicPr>
+                    <pic:cNvPr id="0" name="2525_metrics_plot.png"/>
+                    <pic:cNvPicPr/>
+                  </pic:nvPicPr>
+                  <pic:blipFill>
+                    <a:blip r:embed="rId11"/>
+                    <a:stretch>
+                      <a:fillRect/>
+                    </a:stretch>
+                  </pic:blipFill>
+                  <pic:spPr>
+                    <a:xfrm>
+                      <a:off x="0" y="0"/>
+                      <a:ext cx="5486400" cy="2627679"/>
+                    </a:xfrm>
+                    <a:prstGeom prst="rect"/>
+                  </pic:spPr>
+                </pic:pic>
+              </a:graphicData>
+            </a:graphic>
+          </wp:inline>
+        </w:drawing>
       </w:r>
     </w:p>
     <w:p>
@@ -3648,7 +3992,7 @@
           <w:b/>
           <w:i/>
         </w:rPr>
-        <w:t>Figure 3. Quality metrics for sample 2525 for participants that submitted appropriate data files</w:t>
+        <w:t>Figure 2. Quality metrics for sample 2525 for participants that submitted appropriate data files</w:t>
       </w:r>
     </w:p>
     <w:p>
@@ -3656,38 +4000,11 @@
         <w:jc w:val="center"/>
       </w:pPr>
       <w:r>
-        <w:drawing>
-          <wp:inline xmlns:a="http://schemas.openxmlformats.org/drawingml/2006/main" xmlns:pic="http://schemas.openxmlformats.org/drawingml/2006/picture">
-            <wp:extent cx="5486400" cy="2728241"/>
-            <wp:docPr id="3" name="Picture 3"/>
-            <wp:cNvGraphicFramePr>
-              <a:graphicFrameLocks noChangeAspect="1"/>
-            </wp:cNvGraphicFramePr>
-            <a:graphic>
-              <a:graphicData uri="http://schemas.openxmlformats.org/drawingml/2006/picture">
-                <pic:pic>
-                  <pic:nvPicPr>
-                    <pic:cNvPr id="0" name="2525_metrics_plot.png"/>
-                    <pic:cNvPicPr/>
-                  </pic:nvPicPr>
-                  <pic:blipFill>
-                    <a:blip r:embed="rId12"/>
-                    <a:stretch>
-                      <a:fillRect/>
-                    </a:stretch>
-                  </pic:blipFill>
-                  <pic:spPr>
-                    <a:xfrm>
-                      <a:off x="0" y="0"/>
-                      <a:ext cx="5486400" cy="2728241"/>
-                    </a:xfrm>
-                    <a:prstGeom prst="rect"/>
-                  </pic:spPr>
-                </pic:pic>
-              </a:graphicData>
-            </a:graphic>
-          </wp:inline>
-        </w:drawing>
+        <w:rPr>
+          <w:b/>
+          <w:i/>
+        </w:rPr>
+        <w:t>Table 4. Quality metrics data for sample 2525</w:t>
       </w:r>
     </w:p>
     <w:tbl>
@@ -3780,68 +4097,7 @@
               <w:rPr>
                 <w:i/>
               </w:rPr>
-              <w:t>Others (3)</w:t>
-            </w:r>
-          </w:p>
-        </w:tc>
-        <w:tc>
-          <w:tcPr>
-            <w:tcW w:type="dxa" w:w="2221"/>
-          </w:tcPr>
-          <w:p>
-            <w:r>
-              <w:t>94.0</w:t>
-            </w:r>
-          </w:p>
-        </w:tc>
-        <w:tc>
-          <w:tcPr>
-            <w:tcW w:type="dxa" w:w="2221"/>
-          </w:tcPr>
-          <w:p>
-            <w:r>
-              <w:rPr>
-                <w:highlight w:val="yellow"/>
-              </w:rPr>
-              <w:t>6.4</w:t>
-            </w:r>
-          </w:p>
-        </w:tc>
-        <w:tc>
-          <w:tcPr>
-            <w:tcW w:type="dxa" w:w="2221"/>
-          </w:tcPr>
-          <w:p>
-            <w:r>
-              <w:rPr>
-                <w:highlight w:val="yellow"/>
-              </w:rPr>
-              <w:t>91.9</w:t>
-            </w:r>
-          </w:p>
-        </w:tc>
-        <w:tc>
-          <w:tcPr>
-            <w:tcW w:type="dxa" w:w="2221"/>
-          </w:tcPr>
-          <w:p>
-            <w:r>
-              <w:t>751.6</w:t>
-            </w:r>
-          </w:p>
-        </w:tc>
-      </w:tr>
-      <w:tr>
-        <w:tc>
-          <w:tcPr>
-            <w:tcW w:type="dxa" w:w="2221"/>
-          </w:tcPr>
-          <w:p>
-            <w:r>
-              <w:rPr>
-                <w:i/>
-              </w:rPr>
-              <w:t>Reference</w:t>
+              <w:t>9999</w:t>
             </w:r>
           </w:p>
         </w:tc>
@@ -3899,7 +4155,176 @@
               <w:rPr>
                 <w:i/>
               </w:rPr>
-              <w:t>WR099</w:t>
+              <w:t>1</w:t>
+            </w:r>
+          </w:p>
+        </w:tc>
+        <w:tc>
+          <w:tcPr>
+            <w:tcW w:type="dxa" w:w="2221"/>
+          </w:tcPr>
+          <w:p>
+            <w:r>
+              <w:t>99.7</w:t>
+            </w:r>
+          </w:p>
+        </w:tc>
+        <w:tc>
+          <w:tcPr>
+            <w:tcW w:type="dxa" w:w="2221"/>
+          </w:tcPr>
+          <w:p>
+            <w:r>
+              <w:t>0.3</w:t>
+            </w:r>
+          </w:p>
+        </w:tc>
+        <w:tc>
+          <w:tcPr>
+            <w:tcW w:type="dxa" w:w="2221"/>
+          </w:tcPr>
+          <w:p>
+            <w:r>
+              <w:t>98.2</w:t>
+            </w:r>
+          </w:p>
+        </w:tc>
+        <w:tc>
+          <w:tcPr>
+            <w:tcW w:type="dxa" w:w="2221"/>
+          </w:tcPr>
+          <w:p/>
+        </w:tc>
+      </w:tr>
+      <w:tr>
+        <w:tc>
+          <w:tcPr>
+            <w:tcW w:type="dxa" w:w="2221"/>
+          </w:tcPr>
+          <w:p>
+            <w:r>
+              <w:rPr>
+                <w:i/>
+              </w:rPr>
+              <w:t>2</w:t>
+            </w:r>
+          </w:p>
+        </w:tc>
+        <w:tc>
+          <w:tcPr>
+            <w:tcW w:type="dxa" w:w="2221"/>
+          </w:tcPr>
+          <w:p>
+            <w:r>
+              <w:rPr>
+                <w:highlight w:val="yellow"/>
+              </w:rPr>
+              <w:t>82.2</w:t>
+            </w:r>
+          </w:p>
+        </w:tc>
+        <w:tc>
+          <w:tcPr>
+            <w:tcW w:type="dxa" w:w="2221"/>
+          </w:tcPr>
+          <w:p>
+            <w:r>
+              <w:rPr>
+                <w:highlight w:val="yellow"/>
+              </w:rPr>
+              <w:t>17.8</w:t>
+            </w:r>
+          </w:p>
+        </w:tc>
+        <w:tc>
+          <w:tcPr>
+            <w:tcW w:type="dxa" w:w="2221"/>
+          </w:tcPr>
+          <w:p>
+            <w:r>
+              <w:rPr>
+                <w:highlight w:val="yellow"/>
+              </w:rPr>
+              <w:t>80.2</w:t>
+            </w:r>
+          </w:p>
+        </w:tc>
+        <w:tc>
+          <w:tcPr>
+            <w:tcW w:type="dxa" w:w="2221"/>
+          </w:tcPr>
+          <w:p>
+            <w:r>
+              <w:t>2254.9</w:t>
+            </w:r>
+          </w:p>
+        </w:tc>
+      </w:tr>
+      <w:tr>
+        <w:tc>
+          <w:tcPr>
+            <w:tcW w:type="dxa" w:w="2221"/>
+          </w:tcPr>
+          <w:p>
+            <w:r>
+              <w:rPr>
+                <w:i/>
+              </w:rPr>
+              <w:t>3</w:t>
+            </w:r>
+          </w:p>
+        </w:tc>
+        <w:tc>
+          <w:tcPr>
+            <w:tcW w:type="dxa" w:w="2221"/>
+          </w:tcPr>
+          <w:p>
+            <w:r>
+              <w:t>99.1</w:t>
+            </w:r>
+          </w:p>
+        </w:tc>
+        <w:tc>
+          <w:tcPr>
+            <w:tcW w:type="dxa" w:w="2221"/>
+          </w:tcPr>
+          <w:p>
+            <w:r>
+              <w:t>0.9</w:t>
+            </w:r>
+          </w:p>
+        </w:tc>
+        <w:tc>
+          <w:tcPr>
+            <w:tcW w:type="dxa" w:w="2221"/>
+          </w:tcPr>
+          <w:p>
+            <w:r>
+              <w:rPr>
+                <w:highlight w:val="yellow"/>
+              </w:rPr>
+              <w:t>97.2</w:t>
+            </w:r>
+          </w:p>
+        </w:tc>
+        <w:tc>
+          <w:tcPr>
+            <w:tcW w:type="dxa" w:w="2221"/>
+          </w:tcPr>
+          <w:p/>
+        </w:tc>
+      </w:tr>
+      <w:tr>
+        <w:tc>
+          <w:tcPr>
+            <w:tcW w:type="dxa" w:w="2221"/>
+          </w:tcPr>
+          <w:p>
+            <w:r>
+              <w:rPr>
+                <w:i/>
+              </w:rPr>
+              <w:t>4</w:t>
             </w:r>
           </w:p>
         </w:tc>
@@ -3947,70 +4372,46 @@
           </w:p>
         </w:tc>
       </w:tr>
+      <w:tr>
+        <w:tc>
+          <w:tcPr>
+            <w:tcW w:type="dxa" w:w="2221"/>
+          </w:tcPr>
+          <w:p>
+            <w:r>
+              <w:rPr>
+                <w:i/>
+              </w:rPr>
+              <w:t>5</w:t>
+            </w:r>
+          </w:p>
+        </w:tc>
+        <w:tc>
+          <w:tcPr>
+            <w:tcW w:type="dxa" w:w="2221"/>
+          </w:tcPr>
+          <w:p/>
+        </w:tc>
+        <w:tc>
+          <w:tcPr>
+            <w:tcW w:type="dxa" w:w="2221"/>
+          </w:tcPr>
+          <w:p/>
+        </w:tc>
+        <w:tc>
+          <w:tcPr>
+            <w:tcW w:type="dxa" w:w="2221"/>
+          </w:tcPr>
+          <w:p/>
+        </w:tc>
+        <w:tc>
+          <w:tcPr>
+            <w:tcW w:type="dxa" w:w="2221"/>
+          </w:tcPr>
+          <w:p/>
+        </w:tc>
+      </w:tr>
     </w:tbl>
-    <w:p>
-      <w:r>
-        <w:rPr>
-          <w:b/>
-          <w:i/>
-        </w:rPr>
-        <w:t>Table 4. Quality metrics data for sample 2525</w:t>
-      </w:r>
-    </w:p>
-    <w:p>
-      <w:pPr>
-        <w:jc w:val="center"/>
-      </w:pPr>
-      <w:r>
-        <w:rPr>
-          <w:b/>
-          <w:i/>
-        </w:rPr>
-        <w:t>Figure 4. Genomic visualisation of submitted sequence and reads.</w:t>
-      </w:r>
-    </w:p>
-    <w:p>
-      <w:pPr>
-        <w:jc w:val="center"/>
-      </w:pPr>
-      <w:r>
-        <w:drawing>
-          <wp:inline xmlns:a="http://schemas.openxmlformats.org/drawingml/2006/main" xmlns:pic="http://schemas.openxmlformats.org/drawingml/2006/picture">
-            <wp:extent cx="6858000" cy="1640461"/>
-            <wp:docPr id="4" name="Picture 4"/>
-            <wp:cNvGraphicFramePr>
-              <a:graphicFrameLocks noChangeAspect="1"/>
-            </wp:cNvGraphicFramePr>
-            <a:graphic>
-              <a:graphicData uri="http://schemas.openxmlformats.org/drawingml/2006/picture">
-                <pic:pic>
-                  <pic:nvPicPr>
-                    <pic:cNvPr id="0" name="WR099_2525_coverage_plot.png"/>
-                    <pic:cNvPicPr/>
-                  </pic:nvPicPr>
-                  <pic:blipFill>
-                    <a:blip r:embed="rId13"/>
-                    <a:stretch>
-                      <a:fillRect/>
-                    </a:stretch>
-                  </pic:blipFill>
-                  <pic:spPr>
-                    <a:xfrm>
-                      <a:off x="0" y="0"/>
-                      <a:ext cx="6858000" cy="1640461"/>
-                    </a:xfrm>
-                    <a:prstGeom prst="rect"/>
-                  </pic:spPr>
-                </pic:pic>
-              </a:graphicData>
-            </a:graphic>
-          </wp:inline>
-        </w:drawing>
-      </w:r>
-      <w:r>
-        <w:br w:type="page"/>
-      </w:r>
-    </w:p>
     <w:p>
       <w:pPr>
         <w:pStyle w:val="Heading1"/>
@@ -4032,7 +4433,19 @@
         <w:pStyle w:val="ListBullet"/>
       </w:pPr>
       <w:r>
-        <w:t>Your lab's clade assignment matches the reference lab's and the most frequently submitted by other participants.</w:t>
+        <w:t>Some participants' clade assignments differed from the reference lab.</w:t>
+      </w:r>
+    </w:p>
+    <w:p>
+      <w:pPr>
+        <w:jc w:val="center"/>
+      </w:pPr>
+      <w:r>
+        <w:rPr>
+          <w:b/>
+          <w:i/>
+        </w:rPr>
+        <w:t>Table 5. Lineage assignments for sample 2526, including RSV subtype.</w:t>
       </w:r>
     </w:p>
     <w:tbl>
@@ -4083,7 +4496,7 @@
               <w:rPr>
                 <w:b/>
               </w:rPr>
-              <w:t>Clade</w:t>
+              <w:t>Lineage</w:t>
             </w:r>
           </w:p>
         </w:tc>
@@ -4096,7 +4509,7 @@
               <w:rPr>
                 <w:b/>
               </w:rPr>
-              <w:t>Legacy clade</w:t>
+              <w:t>Legacy lineage</w:t>
             </w:r>
           </w:p>
         </w:tc>
@@ -4111,7 +4524,7 @@
               <w:rPr>
                 <w:i/>
               </w:rPr>
-              <w:t>Others (2)</w:t>
+              <w:t>9999</w:t>
             </w:r>
           </w:p>
         </w:tc>
@@ -4156,7 +4569,7 @@
               <w:rPr>
                 <w:i/>
               </w:rPr>
-              <w:t>Reference</w:t>
+              <w:t>1</w:t>
             </w:r>
           </w:p>
         </w:tc>
@@ -4201,7 +4614,7 @@
               <w:rPr>
                 <w:i/>
               </w:rPr>
-              <w:t>WR099</w:t>
+              <w:t>2</w:t>
             </w:r>
           </w:p>
         </w:tc>
@@ -4222,6 +4635,99 @@
           <w:p>
             <w:r>
               <w:t>B.D.E.1</w:t>
+            </w:r>
+          </w:p>
+        </w:tc>
+        <w:tc>
+          <w:tcPr>
+            <w:tcW w:type="dxa" w:w="2776"/>
+          </w:tcPr>
+          <w:p>
+            <w:r>
+              <w:t>GB5.0.5a</w:t>
+            </w:r>
+          </w:p>
+        </w:tc>
+      </w:tr>
+      <w:tr>
+        <w:tc>
+          <w:tcPr>
+            <w:tcW w:type="dxa" w:w="2776"/>
+          </w:tcPr>
+          <w:p>
+            <w:r>
+              <w:rPr>
+                <w:i/>
+              </w:rPr>
+              <w:t>3</w:t>
+            </w:r>
+          </w:p>
+        </w:tc>
+        <w:tc>
+          <w:tcPr>
+            <w:tcW w:type="dxa" w:w="2776"/>
+          </w:tcPr>
+          <w:p>
+            <w:r>
+              <w:t>RSV-B</w:t>
+            </w:r>
+          </w:p>
+        </w:tc>
+        <w:tc>
+          <w:tcPr>
+            <w:tcW w:type="dxa" w:w="2776"/>
+          </w:tcPr>
+          <w:p>
+            <w:r>
+              <w:t>B.D.E.1</w:t>
+            </w:r>
+          </w:p>
+        </w:tc>
+        <w:tc>
+          <w:tcPr>
+            <w:tcW w:type="dxa" w:w="2776"/>
+          </w:tcPr>
+          <w:p>
+            <w:r>
+              <w:t>GB5.0.5a</w:t>
+            </w:r>
+          </w:p>
+        </w:tc>
+      </w:tr>
+      <w:tr>
+        <w:tc>
+          <w:tcPr>
+            <w:tcW w:type="dxa" w:w="2776"/>
+          </w:tcPr>
+          <w:p>
+            <w:r>
+              <w:rPr>
+                <w:i/>
+              </w:rPr>
+              <w:t>4</w:t>
+            </w:r>
+          </w:p>
+        </w:tc>
+        <w:tc>
+          <w:tcPr>
+            <w:tcW w:type="dxa" w:w="2776"/>
+          </w:tcPr>
+          <w:p>
+            <w:r>
+              <w:t>RSV-B</w:t>
+            </w:r>
+          </w:p>
+        </w:tc>
+        <w:tc>
+          <w:tcPr>
+            <w:tcW w:type="dxa" w:w="2776"/>
+          </w:tcPr>
+          <w:p>
+            <w:r>
+              <w:rPr>
+                <w:highlight w:val="yellow"/>
+              </w:rPr>
+              <w:t>B.D.4.1.1</w:t>
             </w:r>
           </w:p>
         </w:tc>
@@ -4237,17 +4743,6 @@
         </w:tc>
       </w:tr>
     </w:tbl>
-    <w:p>
-      <w:r>
-        <w:rPr>
-          <w:b/>
-          <w:i/>
-        </w:rPr>
-        <w:t>Table 5. Clade assignments for sample 2526, including RSV subtype.</w:t>
-        <w:br/>
-        <w:br/>
-      </w:r>
-    </w:p>
     <w:p>
       <w:pPr>
         <w:pStyle w:val="Heading2"/>
@@ -4261,7 +4756,7 @@
         <w:pStyle w:val="ListBullet"/>
       </w:pPr>
       <w:r>
-        <w:t>Obtained sufficient genome coverage (90% or higher).</w:t>
+        <w:t>Participants 1, 2, 4 failed to satisfy the threshold for genome coverage (90%).</w:t>
       </w:r>
     </w:p>
     <w:p>
@@ -4269,7 +4764,7 @@
         <w:pStyle w:val="ListBullet"/>
       </w:pPr>
       <w:r>
-        <w:t>Obtained sufficient Ns in Sequence (2% or lower).</w:t>
+        <w:t>Participants 1, 2, 4 failed to satisfy the threshold for Ns in Sequence (greater than 2%).</w:t>
       </w:r>
     </w:p>
     <w:p>
@@ -4277,7 +4772,7 @@
         <w:pStyle w:val="ListBullet"/>
       </w:pPr>
       <w:r>
-        <w:t>Obtained sufficient Similarity (98% or higher).</w:t>
+        <w:t>Participants 1, 2, 4 failed to satisfy the threshold for Similarity (98%).</w:t>
       </w:r>
     </w:p>
     <w:p>
@@ -4285,7 +4780,46 @@
         <w:pStyle w:val="ListBullet"/>
       </w:pPr>
       <w:r>
-        <w:t>Obtained sufficient Read Coverage (Mean depth of 50 or higher).</w:t>
+        <w:t>Participants 1, 2, 4 failed to satisfy the threshold for Read Coverage (Mean depth of 50).</w:t>
+      </w:r>
+    </w:p>
+    <w:p>
+      <w:pPr>
+        <w:jc w:val="center"/>
+      </w:pPr>
+      <w:r>
+        <w:drawing>
+          <wp:inline xmlns:a="http://schemas.openxmlformats.org/drawingml/2006/main" xmlns:pic="http://schemas.openxmlformats.org/drawingml/2006/picture">
+            <wp:extent cx="5486400" cy="2627679"/>
+            <wp:docPr id="3" name="Picture 3"/>
+            <wp:cNvGraphicFramePr>
+              <a:graphicFrameLocks noChangeAspect="1"/>
+            </wp:cNvGraphicFramePr>
+            <a:graphic>
+              <a:graphicData uri="http://schemas.openxmlformats.org/drawingml/2006/picture">
+                <pic:pic>
+                  <pic:nvPicPr>
+                    <pic:cNvPr id="0" name="2526_metrics_plot.png"/>
+                    <pic:cNvPicPr/>
+                  </pic:nvPicPr>
+                  <pic:blipFill>
+                    <a:blip r:embed="rId12"/>
+                    <a:stretch>
+                      <a:fillRect/>
+                    </a:stretch>
+                  </pic:blipFill>
+                  <pic:spPr>
+                    <a:xfrm>
+                      <a:off x="0" y="0"/>
+                      <a:ext cx="5486400" cy="2627679"/>
+                    </a:xfrm>
+                    <a:prstGeom prst="rect"/>
+                  </pic:spPr>
+                </pic:pic>
+              </a:graphicData>
+            </a:graphic>
+          </wp:inline>
+        </w:drawing>
       </w:r>
     </w:p>
     <w:p>
@@ -4297,7 +4831,7 @@
           <w:b/>
           <w:i/>
         </w:rPr>
-        <w:t>Figure 5. Quality metrics for sample 2526 for participants that submitted appropriate data files</w:t>
+        <w:t>Figure 3. Quality metrics for sample 2526 for participants that submitted appropriate data files</w:t>
       </w:r>
     </w:p>
     <w:p>
@@ -4305,38 +4839,11 @@
         <w:jc w:val="center"/>
       </w:pPr>
       <w:r>
-        <w:drawing>
-          <wp:inline xmlns:a="http://schemas.openxmlformats.org/drawingml/2006/main" xmlns:pic="http://schemas.openxmlformats.org/drawingml/2006/picture">
-            <wp:extent cx="5486400" cy="2728241"/>
-            <wp:docPr id="5" name="Picture 5"/>
-            <wp:cNvGraphicFramePr>
-              <a:graphicFrameLocks noChangeAspect="1"/>
-            </wp:cNvGraphicFramePr>
-            <a:graphic>
-              <a:graphicData uri="http://schemas.openxmlformats.org/drawingml/2006/picture">
-                <pic:pic>
-                  <pic:nvPicPr>
-                    <pic:cNvPr id="0" name="2526_metrics_plot.png"/>
-                    <pic:cNvPicPr/>
-                  </pic:nvPicPr>
-                  <pic:blipFill>
-                    <a:blip r:embed="rId14"/>
-                    <a:stretch>
-                      <a:fillRect/>
-                    </a:stretch>
-                  </pic:blipFill>
-                  <pic:spPr>
-                    <a:xfrm>
-                      <a:off x="0" y="0"/>
-                      <a:ext cx="5486400" cy="2728241"/>
-                    </a:xfrm>
-                    <a:prstGeom prst="rect"/>
-                  </pic:spPr>
-                </pic:pic>
-              </a:graphicData>
-            </a:graphic>
-          </wp:inline>
-        </w:drawing>
+        <w:rPr>
+          <w:b/>
+          <w:i/>
+        </w:rPr>
+        <w:t>Table 6. Quality metrics data for sample 2526</w:t>
       </w:r>
     </w:p>
     <w:tbl>
@@ -4429,7 +4936,62 @@
               <w:rPr>
                 <w:i/>
               </w:rPr>
-              <w:t>Others (2)</w:t>
+              <w:t>9999</w:t>
+            </w:r>
+          </w:p>
+        </w:tc>
+        <w:tc>
+          <w:tcPr>
+            <w:tcW w:type="dxa" w:w="2221"/>
+          </w:tcPr>
+          <w:p>
+            <w:r>
+              <w:t>99.8</w:t>
+            </w:r>
+          </w:p>
+        </w:tc>
+        <w:tc>
+          <w:tcPr>
+            <w:tcW w:type="dxa" w:w="2221"/>
+          </w:tcPr>
+          <w:p>
+            <w:r>
+              <w:t>0.0</w:t>
+            </w:r>
+          </w:p>
+        </w:tc>
+        <w:tc>
+          <w:tcPr>
+            <w:tcW w:type="dxa" w:w="2221"/>
+          </w:tcPr>
+          <w:p>
+            <w:r>
+              <w:t>98.9</w:t>
+            </w:r>
+          </w:p>
+        </w:tc>
+        <w:tc>
+          <w:tcPr>
+            <w:tcW w:type="dxa" w:w="2221"/>
+          </w:tcPr>
+          <w:p>
+            <w:r>
+              <w:t>11912.1</w:t>
+            </w:r>
+          </w:p>
+        </w:tc>
+      </w:tr>
+      <w:tr>
+        <w:tc>
+          <w:tcPr>
+            <w:tcW w:type="dxa" w:w="2221"/>
+          </w:tcPr>
+          <w:p>
+            <w:r>
+              <w:rPr>
+                <w:i/>
+              </w:rPr>
+              <w:t>1</w:t>
             </w:r>
           </w:p>
         </w:tc>
@@ -4442,7 +5004,7 @@
               <w:rPr>
                 <w:highlight w:val="yellow"/>
               </w:rPr>
-              <w:t>29.0</w:t>
+              <w:t>15.8</w:t>
             </w:r>
           </w:p>
         </w:tc>
@@ -4455,7 +5017,7 @@
               <w:rPr>
                 <w:highlight w:val="yellow"/>
               </w:rPr>
-              <w:t>71.4</w:t>
+              <w:t>84.2</w:t>
             </w:r>
           </w:p>
         </w:tc>
@@ -4468,7 +5030,7 @@
               <w:rPr>
                 <w:highlight w:val="yellow"/>
               </w:rPr>
-              <w:t>27.5</w:t>
+              <w:t>14.5</w:t>
             </w:r>
           </w:p>
         </w:tc>
@@ -4478,7 +5040,7 @@
           </w:tcPr>
           <w:p>
             <w:r>
-              <w:t>21.4</w:t>
+              <w:t>42.8</w:t>
             </w:r>
           </w:p>
         </w:tc>
@@ -4493,7 +5055,7 @@
               <w:rPr>
                 <w:i/>
               </w:rPr>
-              <w:t>Reference</w:t>
+              <w:t>2</w:t>
             </w:r>
           </w:p>
         </w:tc>
@@ -4503,7 +5065,10 @@
           </w:tcPr>
           <w:p>
             <w:r>
-              <w:t>99.8</w:t>
+              <w:rPr>
+                <w:highlight w:val="yellow"/>
+              </w:rPr>
+              <w:t>41.4</w:t>
             </w:r>
           </w:p>
         </w:tc>
@@ -4513,7 +5078,10 @@
           </w:tcPr>
           <w:p>
             <w:r>
-              <w:t>0.0</w:t>
+              <w:rPr>
+                <w:highlight w:val="yellow"/>
+              </w:rPr>
+              <w:t>58.6</w:t>
             </w:r>
           </w:p>
         </w:tc>
@@ -4523,7 +5091,10 @@
           </w:tcPr>
           <w:p>
             <w:r>
-              <w:t>98.9</w:t>
+              <w:rPr>
+                <w:highlight w:val="yellow"/>
+              </w:rPr>
+              <w:t>40.6</w:t>
             </w:r>
           </w:p>
         </w:tc>
@@ -4531,11 +5102,7 @@
           <w:tcPr>
             <w:tcW w:type="dxa" w:w="2221"/>
           </w:tcPr>
-          <w:p>
-            <w:r>
-              <w:t>11912.1</w:t>
-            </w:r>
-          </w:p>
+          <w:p/>
         </w:tc>
       </w:tr>
       <w:tr>
@@ -4548,7 +5115,7 @@
               <w:rPr>
                 <w:i/>
               </w:rPr>
-              <w:t>WR099</w:t>
+              <w:t>3</w:t>
             </w:r>
           </w:p>
         </w:tc>
@@ -4591,72 +5158,69 @@
               <w:t>5903.4</w:t>
             </w:r>
           </w:p>
+        </w:tc>
+      </w:tr>
+      <w:tr>
+        <w:tc>
+          <w:tcPr>
+            <w:tcW w:type="dxa" w:w="2221"/>
+          </w:tcPr>
+          <w:p>
+            <w:r>
+              <w:rPr>
+                <w:i/>
+              </w:rPr>
+              <w:t>4</w:t>
+            </w:r>
+          </w:p>
+        </w:tc>
+        <w:tc>
+          <w:tcPr>
+            <w:tcW w:type="dxa" w:w="2221"/>
+          </w:tcPr>
+          <w:p>
+            <w:r>
+              <w:rPr>
+                <w:highlight w:val="yellow"/>
+              </w:rPr>
+              <w:t>79.3</w:t>
+            </w:r>
+          </w:p>
+        </w:tc>
+        <w:tc>
+          <w:tcPr>
+            <w:tcW w:type="dxa" w:w="2221"/>
+          </w:tcPr>
+          <w:p>
+            <w:r>
+              <w:rPr>
+                <w:highlight w:val="yellow"/>
+              </w:rPr>
+              <w:t>20.7</w:t>
+            </w:r>
+          </w:p>
+        </w:tc>
+        <w:tc>
+          <w:tcPr>
+            <w:tcW w:type="dxa" w:w="2221"/>
+          </w:tcPr>
+          <w:p>
+            <w:r>
+              <w:rPr>
+                <w:highlight w:val="yellow"/>
+              </w:rPr>
+              <w:t>78.4</w:t>
+            </w:r>
+          </w:p>
+        </w:tc>
+        <w:tc>
+          <w:tcPr>
+            <w:tcW w:type="dxa" w:w="2221"/>
+          </w:tcPr>
+          <w:p/>
         </w:tc>
       </w:tr>
     </w:tbl>
-    <w:p>
-      <w:r>
-        <w:rPr>
-          <w:b/>
-          <w:i/>
-        </w:rPr>
-        <w:t>Table 6. Quality metrics data for sample 2526</w:t>
-      </w:r>
-    </w:p>
-    <w:p>
-      <w:pPr>
-        <w:jc w:val="center"/>
-      </w:pPr>
-      <w:r>
-        <w:rPr>
-          <w:b/>
-          <w:i/>
-        </w:rPr>
-        <w:t>Figure 6. Genomic visualisation of submitted sequence and reads.</w:t>
-      </w:r>
-    </w:p>
-    <w:p>
-      <w:pPr>
-        <w:jc w:val="center"/>
-      </w:pPr>
-      <w:r>
-        <w:drawing>
-          <wp:inline xmlns:a="http://schemas.openxmlformats.org/drawingml/2006/main" xmlns:pic="http://schemas.openxmlformats.org/drawingml/2006/picture">
-            <wp:extent cx="6858000" cy="1640461"/>
-            <wp:docPr id="6" name="Picture 6"/>
-            <wp:cNvGraphicFramePr>
-              <a:graphicFrameLocks noChangeAspect="1"/>
-            </wp:cNvGraphicFramePr>
-            <a:graphic>
-              <a:graphicData uri="http://schemas.openxmlformats.org/drawingml/2006/picture">
-                <pic:pic>
-                  <pic:nvPicPr>
-                    <pic:cNvPr id="0" name="WR099_2526_coverage_plot.png"/>
-                    <pic:cNvPicPr/>
-                  </pic:nvPicPr>
-                  <pic:blipFill>
-                    <a:blip r:embed="rId15"/>
-                    <a:stretch>
-                      <a:fillRect/>
-                    </a:stretch>
-                  </pic:blipFill>
-                  <pic:spPr>
-                    <a:xfrm>
-                      <a:off x="0" y="0"/>
-                      <a:ext cx="6858000" cy="1640461"/>
-                    </a:xfrm>
-                    <a:prstGeom prst="rect"/>
-                  </pic:spPr>
-                </pic:pic>
-              </a:graphicData>
-            </a:graphic>
-          </wp:inline>
-        </w:drawing>
-      </w:r>
-      <w:r>
-        <w:br w:type="page"/>
-      </w:r>
-    </w:p>
     <w:p>
       <w:r>
         <w:rPr>
@@ -4698,9 +5262,9 @@
         <w:br/>
       </w:r>
       <w:r>
-        <w:t>Data collection, quality control (QC), storage and analysis to  WHO defined standards and requirements was  carried out by University of Cranfield in collaborations with UK NEQAS for Microbiology and Micropathology ltd.</w:t>
+        <w:t>Data collection, quality control (QC), storage and analysis to  WHO defined standards and requirements was carried out by University of Cranfield in collaborations with UK NEQAS for Microbiology and Micropathology ltd.</w:t>
         <w:br/>
-        <w:t>Participants were required to submit a FASTA file as a minimum requirement. It is also possible to submit FASTQ and BED files which are used to assess quality metrics.</w:t>
+        <w:t>Participants were required to submit FASTA, FASTQ or BAM files which are used to assess quality metrics. FASTQ files are preferred over BAM files. If a FASTQ file is not provided but a BAM file is, it will realigned to reference sequence. Should a FASTA not be provided, a consensus sequence will be automatically generated from the FASTQ/BAM, otherwise the provided FASTA will be assumed to be the consensus sequence.</w:t>
         <w:br/>
         <w:br/>
       </w:r>
@@ -4726,7 +5290,7 @@
         <w:br/>
       </w:r>
       <w:r>
-        <w:t>Where appropriate data files have been provided by the participant, the following quality metrics will be stated on the ‘gaps’ worksheet for each sample:</w:t>
+        <w:t>Where appropriate data files have been provided by the participant, the following quality metrics will be stated on the reports:</w:t>
         <w:br/>
         <w:t>➢  Genome Coverage (%) - The percentage of reference bases covered, with a threshold typically set at ≥90%. Computed using Nextclade.</w:t>
         <w:br/>
@@ -4789,7 +5353,7 @@
     </w:p>
     <w:sectPr>
       <w:headerReference w:type="default" r:id="rId9"/>
-      <w:footerReference w:type="default" r:id="rId16"/>
+      <w:footerReference w:type="default" r:id="rId13"/>
       <w:pgSz w:w="12240" w:h="15840"/>
       <w:pgMar w:top="567" w:right="567" w:bottom="567" w:left="567" w:header="720" w:footer="720" w:gutter="0"/>
       <w:cols w:space="720"/>

</xml_diff>

<commit_message>
Technical documentation complete. JSDoc of frontend could be improved.
</commit_message>
<xml_diff>
--- a/services/web/project/temp_report.docx
+++ b/services/web/project/temp_report.docx
@@ -11,7 +11,7 @@
           <w:rStyle w:val="Heading2Char"/>
         </w:rPr>
         <w:tab/>
-        <w:t>Feb 20, 2025</w:t>
+        <w:t>Feb 21, 2025</w:t>
       </w:r>
     </w:p>
     <w:p>
@@ -86,7 +86,7 @@
         <w:pStyle w:val="Heading1"/>
       </w:pPr>
       <w:r>
-        <w:t>Evaluation Report: WR099</w:t>
+        <w:t>Evaluation Report: WR024</w:t>
       </w:r>
     </w:p>
     <w:p>
@@ -450,7 +450,7 @@
               <w:rPr>
                 <w:sz w:val="18"/>
               </w:rPr>
-              <w:t>RSV-B</w:t>
+              <w:t>RSV-A</w:t>
             </w:r>
           </w:p>
         </w:tc>
@@ -490,10 +490,10 @@
           <w:p>
             <w:r>
               <w:rPr>
-                <w:color w:val="FF0000"/>
+                <w:color w:val="008000"/>
                 <w:sz w:val="18"/>
               </w:rPr>
-              <w:t>Fail</w:t>
+              <w:t>Pass</w:t>
             </w:r>
           </w:p>
         </w:tc>
@@ -507,7 +507,7 @@
               <w:rPr>
                 <w:sz w:val="18"/>
               </w:rPr>
-              <w:t>19/20 (95%)</w:t>
+              <w:t>18/20 (90%)</w:t>
             </w:r>
           </w:p>
         </w:tc>
@@ -742,7 +742,7 @@
               <w:rPr>
                 <w:sz w:val="18"/>
               </w:rPr>
-              <w:t>A.3.1.1</w:t>
+              <w:t>A.D.3</w:t>
             </w:r>
           </w:p>
         </w:tc>
@@ -782,10 +782,10 @@
           <w:p>
             <w:r>
               <w:rPr>
-                <w:color w:val="FF0000"/>
+                <w:color w:val="008000"/>
                 <w:sz w:val="18"/>
               </w:rPr>
-              <w:t>Fail</w:t>
+              <w:t>Pass</w:t>
             </w:r>
           </w:p>
         </w:tc>
@@ -799,7 +799,7 @@
               <w:rPr>
                 <w:sz w:val="18"/>
               </w:rPr>
-              <w:t>19/20 (95%)</w:t>
+              <w:t>18/20 (90%)</w:t>
             </w:r>
           </w:p>
         </w:tc>
@@ -1034,7 +1034,7 @@
               <w:rPr>
                 <w:sz w:val="18"/>
               </w:rPr>
-              <w:t>GA2.3.3</w:t>
+              <w:t>GA2.3.5</w:t>
             </w:r>
           </w:p>
         </w:tc>
@@ -1074,10 +1074,10 @@
           <w:p>
             <w:r>
               <w:rPr>
-                <w:color w:val="FF0000"/>
+                <w:color w:val="008000"/>
                 <w:sz w:val="18"/>
               </w:rPr>
-              <w:t>Fail</w:t>
+              <w:t>Pass</w:t>
             </w:r>
           </w:p>
         </w:tc>
@@ -1091,7 +1091,7 @@
               <w:rPr>
                 <w:sz w:val="18"/>
               </w:rPr>
-              <w:t>19/20 (95%)</w:t>
+              <w:t>18/20 (90%)</w:t>
             </w:r>
           </w:p>
         </w:tc>
@@ -1355,7 +1355,7 @@
               <w:rPr>
                 <w:sz w:val="18"/>
               </w:rPr>
-              <w:t>99.8</w:t>
+              <w:t>99.9</w:t>
             </w:r>
           </w:p>
         </w:tc>
@@ -1464,7 +1464,7 @@
               <w:rPr>
                 <w:sz w:val="18"/>
               </w:rPr>
-              <w:t>99.7</w:t>
+              <w:t>98.6</w:t>
             </w:r>
           </w:p>
         </w:tc>
@@ -1521,7 +1521,7 @@
               <w:rPr>
                 <w:sz w:val="18"/>
               </w:rPr>
-              <w:t>81 (78-97)</w:t>
+              <w:t>82 (78-97)</w:t>
             </w:r>
           </w:p>
         </w:tc>
@@ -1573,7 +1573,7 @@
               <w:rPr>
                 <w:sz w:val="18"/>
               </w:rPr>
-              <w:t>95.6</w:t>
+              <w:t>99.9</w:t>
             </w:r>
           </w:p>
         </w:tc>
@@ -1798,7 +1798,7 @@
               <w:rPr>
                 <w:sz w:val="18"/>
               </w:rPr>
-              <w:t>0.1</w:t>
+              <w:t>1.3</w:t>
             </w:r>
           </w:p>
         </w:tc>
@@ -1907,7 +1907,7 @@
               <w:rPr>
                 <w:sz w:val="18"/>
               </w:rPr>
-              <w:t>1.7</w:t>
+              <w:t>0.0</w:t>
             </w:r>
           </w:p>
         </w:tc>
@@ -2132,7 +2132,7 @@
               <w:rPr>
                 <w:sz w:val="18"/>
               </w:rPr>
-              <w:t>99.1</w:t>
+              <w:t>97.8</w:t>
             </w:r>
           </w:p>
         </w:tc>
@@ -2172,10 +2172,10 @@
           <w:p>
             <w:r>
               <w:rPr>
-                <w:color w:val="008000"/>
+                <w:color w:val="FF0000"/>
                 <w:sz w:val="18"/>
               </w:rPr>
-              <w:t>Pass</w:t>
+              <w:t>Fail</w:t>
             </w:r>
           </w:p>
         </w:tc>
@@ -2203,7 +2203,7 @@
               <w:rPr>
                 <w:sz w:val="18"/>
               </w:rPr>
-              <w:t>2/15 (13%)</w:t>
+              <w:t>3/15 (20%)</w:t>
             </w:r>
           </w:p>
         </w:tc>
@@ -2241,7 +2241,7 @@
               <w:rPr>
                 <w:sz w:val="18"/>
               </w:rPr>
-              <w:t>76.2</w:t>
+              <w:t>98.5</w:t>
             </w:r>
           </w:p>
         </w:tc>
@@ -2281,10 +2281,10 @@
           <w:p>
             <w:r>
               <w:rPr>
-                <w:color w:val="FF0000"/>
+                <w:color w:val="008000"/>
                 <w:sz w:val="18"/>
               </w:rPr>
-              <w:t>Fail</w:t>
+              <w:t>Pass</w:t>
             </w:r>
           </w:p>
         </w:tc>
@@ -2298,7 +2298,7 @@
               <w:rPr>
                 <w:sz w:val="18"/>
               </w:rPr>
-              <w:t>96 (97-98)</w:t>
+              <w:t>95 (97-98)</w:t>
             </w:r>
           </w:p>
         </w:tc>
@@ -2312,7 +2312,7 @@
               <w:rPr>
                 <w:sz w:val="18"/>
               </w:rPr>
-              <w:t>9/19 (47%)</w:t>
+              <w:t>8/19 (42%)</w:t>
             </w:r>
           </w:p>
         </w:tc>
@@ -2357,7 +2357,7 @@
               <w:rPr>
                 <w:sz w:val="18"/>
               </w:rPr>
-              <w:t>5903.0</w:t>
+              <w:t>697.0</w:t>
             </w:r>
           </w:p>
         </w:tc>
@@ -2414,7 +2414,7 @@
               <w:rPr>
                 <w:sz w:val="18"/>
               </w:rPr>
-              <w:t>11874 (1191-22851)</w:t>
+              <w:t>12452 (1594-22851)</w:t>
             </w:r>
           </w:p>
         </w:tc>
@@ -2466,7 +2466,7 @@
               <w:rPr>
                 <w:sz w:val="18"/>
               </w:rPr>
-              <w:t>2954.0</w:t>
+              <w:t>1275.0</w:t>
             </w:r>
           </w:p>
         </w:tc>
@@ -2523,7 +2523,7 @@
               <w:rPr>
                 <w:sz w:val="18"/>
               </w:rPr>
-              <w:t>8727 (1275-9868)</w:t>
+              <w:t>8913 (2954-9868)</w:t>
             </w:r>
           </w:p>
         </w:tc>
@@ -2575,7 +2575,7 @@
               <w:rPr>
                 <w:sz w:val="18"/>
               </w:rPr>
-              <w:t>23378.0</w:t>
+              <w:t>1956.0</w:t>
             </w:r>
           </w:p>
         </w:tc>
@@ -2632,7 +2632,7 @@
               <w:rPr>
                 <w:sz w:val="18"/>
               </w:rPr>
-              <w:t>15069 (2716-27088)</w:t>
+              <w:t>17017 (5949-27088)</w:t>
             </w:r>
           </w:p>
         </w:tc>
@@ -2909,7 +2909,7 @@
               <w:rPr>
                 <w:i/>
               </w:rPr>
-              <w:t>WR099</w:t>
+              <w:t>WR024</w:t>
             </w:r>
           </w:p>
         </w:tc>
@@ -2974,7 +2974,7 @@
         <w:pStyle w:val="ListBullet"/>
       </w:pPr>
       <w:r>
-        <w:t>Obtained sufficient Similarity (98% or higher).</w:t>
+        <w:t>Failed to satisfy the threshold for Similarity (98%).</w:t>
       </w:r>
     </w:p>
     <w:p>
@@ -3151,7 +3151,7 @@
               <w:rPr>
                 <w:highlight w:val="yellow"/>
               </w:rPr>
-              <w:t>81.0</w:t>
+              <w:t>82.0</w:t>
             </w:r>
           </w:p>
         </w:tc>
@@ -3164,7 +3164,7 @@
               <w:rPr>
                 <w:highlight w:val="yellow"/>
               </w:rPr>
-              <w:t>18.2</w:t>
+              <w:t>18.1</w:t>
             </w:r>
           </w:p>
         </w:tc>
@@ -3177,7 +3177,7 @@
               <w:rPr>
                 <w:highlight w:val="yellow"/>
               </w:rPr>
-              <w:t>80.7</w:t>
+              <w:t>80.8</w:t>
             </w:r>
           </w:p>
         </w:tc>
@@ -3187,7 +3187,7 @@
           </w:tcPr>
           <w:p>
             <w:r>
-              <w:t>5236.0</w:t>
+              <w:t>5347.9</w:t>
             </w:r>
           </w:p>
         </w:tc>
@@ -3260,7 +3260,7 @@
               <w:rPr>
                 <w:i/>
               </w:rPr>
-              <w:t>WR099</w:t>
+              <w:t>WR024</w:t>
             </w:r>
           </w:p>
         </w:tc>
@@ -3270,7 +3270,7 @@
           </w:tcPr>
           <w:p>
             <w:r>
-              <w:t>99.7</w:t>
+              <w:t>98.6</w:t>
             </w:r>
           </w:p>
         </w:tc>
@@ -3280,7 +3280,7 @@
           </w:tcPr>
           <w:p>
             <w:r>
-              <w:t>0.1</w:t>
+              <w:t>1.3</w:t>
             </w:r>
           </w:p>
         </w:tc>
@@ -3290,7 +3290,10 @@
           </w:tcPr>
           <w:p>
             <w:r>
-              <w:t>99.1</w:t>
+              <w:rPr>
+                <w:highlight w:val="yellow"/>
+              </w:rPr>
+              <w:t>97.8</w:t>
             </w:r>
           </w:p>
         </w:tc>
@@ -3300,7 +3303,7 @@
           </w:tcPr>
           <w:p>
             <w:r>
-              <w:t>2953.7</w:t>
+              <w:t>1274.8</w:t>
             </w:r>
           </w:p>
         </w:tc>
@@ -3322,7 +3325,7 @@
               <a:graphicData uri="http://schemas.openxmlformats.org/drawingml/2006/picture">
                 <pic:pic>
                   <pic:nvPicPr>
-                    <pic:cNvPr id="0" name="WR099_2524_coverage_plot.png"/>
+                    <pic:cNvPr id="0" name="WR024_2524_coverage_plot.png"/>
                     <pic:cNvPicPr/>
                   </pic:nvPicPr>
                   <pic:blipFill>
@@ -3381,7 +3384,7 @@
         <w:pStyle w:val="ListBullet"/>
       </w:pPr>
       <w:r>
-        <w:t>Your lab's lineage assignment does not match the reference lab's.</w:t>
+        <w:t>Your lab's lineage assignment matches the reference lab's.</w:t>
       </w:r>
     </w:p>
     <w:p>
@@ -3562,7 +3565,7 @@
               <w:rPr>
                 <w:i/>
               </w:rPr>
-              <w:t>WR099</w:t>
+              <w:t>WR024</w:t>
             </w:r>
           </w:p>
         </w:tc>
@@ -3572,10 +3575,7 @@
           </w:tcPr>
           <w:p>
             <w:r>
-              <w:rPr>
-                <w:highlight w:val="yellow"/>
-              </w:rPr>
-              <w:t>RSV-B</w:t>
+              <w:t>RSV-A</w:t>
             </w:r>
           </w:p>
         </w:tc>
@@ -3585,10 +3585,7 @@
           </w:tcPr>
           <w:p>
             <w:r>
-              <w:rPr>
-                <w:highlight w:val="yellow"/>
-              </w:rPr>
-              <w:t>A.3.1.1</w:t>
+              <w:t>A.D.3</w:t>
             </w:r>
           </w:p>
         </w:tc>
@@ -3598,10 +3595,7 @@
           </w:tcPr>
           <w:p>
             <w:r>
-              <w:rPr>
-                <w:highlight w:val="yellow"/>
-              </w:rPr>
-              <w:t>GA2.3.3</w:t>
+              <w:t>GA2.3.5</w:t>
             </w:r>
           </w:p>
         </w:tc>
@@ -3636,7 +3630,7 @@
         <w:pStyle w:val="ListBullet"/>
       </w:pPr>
       <w:r>
-        <w:t>Failed to satisfy the threshold for Similarity (98%).</w:t>
+        <w:t>Obtained sufficient Similarity (98% or higher).</w:t>
       </w:r>
     </w:p>
     <w:p>
@@ -3823,7 +3817,7 @@
               <w:rPr>
                 <w:highlight w:val="yellow"/>
               </w:rPr>
-              <w:t>2.2</w:t>
+              <w:t>2.3</w:t>
             </w:r>
           </w:p>
         </w:tc>
@@ -3836,7 +3830,7 @@
               <w:rPr>
                 <w:highlight w:val="yellow"/>
               </w:rPr>
-              <w:t>95.9</w:t>
+              <w:t>94.7</w:t>
             </w:r>
           </w:p>
         </w:tc>
@@ -3846,7 +3840,7 @@
           </w:tcPr>
           <w:p>
             <w:r>
-              <w:t>8724.3</w:t>
+              <w:t>9851.8</w:t>
             </w:r>
           </w:p>
         </w:tc>
@@ -3919,7 +3913,7 @@
               <w:rPr>
                 <w:i/>
               </w:rPr>
-              <w:t>WR099</w:t>
+              <w:t>WR024</w:t>
             </w:r>
           </w:p>
         </w:tc>
@@ -3929,7 +3923,7 @@
           </w:tcPr>
           <w:p>
             <w:r>
-              <w:t>95.6</w:t>
+              <w:t>99.9</w:t>
             </w:r>
           </w:p>
         </w:tc>
@@ -3939,7 +3933,7 @@
           </w:tcPr>
           <w:p>
             <w:r>
-              <w:t>1.7</w:t>
+              <w:t>0.0</w:t>
             </w:r>
           </w:p>
         </w:tc>
@@ -3949,10 +3943,7 @@
           </w:tcPr>
           <w:p>
             <w:r>
-              <w:rPr>
-                <w:highlight w:val="yellow"/>
-              </w:rPr>
-              <w:t>76.2</w:t>
+              <w:t>98.5</w:t>
             </w:r>
           </w:p>
         </w:tc>
@@ -3962,7 +3953,7 @@
           </w:tcPr>
           <w:p>
             <w:r>
-              <w:t>23378.2</w:t>
+              <w:t>1955.5</w:t>
             </w:r>
           </w:p>
         </w:tc>
@@ -3984,7 +3975,7 @@
               <a:graphicData uri="http://schemas.openxmlformats.org/drawingml/2006/picture">
                 <pic:pic>
                   <pic:nvPicPr>
-                    <pic:cNvPr id="0" name="WR099_2525_coverage_plot.png"/>
+                    <pic:cNvPr id="0" name="WR024_2525_coverage_plot.png"/>
                     <pic:cNvPicPr/>
                   </pic:nvPicPr>
                   <pic:blipFill>
@@ -4224,7 +4215,7 @@
               <w:rPr>
                 <w:i/>
               </w:rPr>
-              <w:t>WR099</w:t>
+              <w:t>WR024</w:t>
             </w:r>
           </w:p>
         </w:tc>
@@ -4502,7 +4493,7 @@
           </w:tcPr>
           <w:p>
             <w:r>
-              <w:t>6679.0</w:t>
+              <w:t>7004.4</w:t>
             </w:r>
           </w:p>
         </w:tc>
@@ -4572,7 +4563,7 @@
               <w:rPr>
                 <w:i/>
               </w:rPr>
-              <w:t>WR099</w:t>
+              <w:t>WR024</w:t>
             </w:r>
           </w:p>
         </w:tc>
@@ -4582,7 +4573,7 @@
           </w:tcPr>
           <w:p>
             <w:r>
-              <w:t>99.8</w:t>
+              <w:t>99.9</w:t>
             </w:r>
           </w:p>
         </w:tc>
@@ -4612,7 +4603,7 @@
           </w:tcPr>
           <w:p>
             <w:r>
-              <w:t>5903.4</w:t>
+              <w:t>697.3</w:t>
             </w:r>
           </w:p>
         </w:tc>
@@ -4634,7 +4625,7 @@
               <a:graphicData uri="http://schemas.openxmlformats.org/drawingml/2006/picture">
                 <pic:pic>
                   <pic:nvPicPr>
-                    <pic:cNvPr id="0" name="WR099_2526_coverage_plot.png"/>
+                    <pic:cNvPr id="0" name="WR024_2526_coverage_plot.png"/>
                     <pic:cNvPicPr/>
                   </pic:nvPicPr>
                   <pic:blipFill>

</xml_diff>

<commit_message>
added tooltips to upload form, and renamed sequencing type to sequencing platform
</commit_message>
<xml_diff>
--- a/services/web/project/temp_report.docx
+++ b/services/web/project/temp_report.docx
@@ -11,7 +11,7 @@
           <w:rStyle w:val="Heading2Char"/>
         </w:rPr>
         <w:tab/>
-        <w:t>Feb 21, 2025</w:t>
+        <w:t>Feb 24, 2025</w:t>
       </w:r>
     </w:p>
     <w:p>
@@ -1521,7 +1521,7 @@
               <w:rPr>
                 <w:sz w:val="18"/>
               </w:rPr>
-              <w:t>82 (78-97)</w:t>
+              <w:t>83 (78-98)</w:t>
             </w:r>
           </w:p>
         </w:tc>
@@ -1535,7 +1535,7 @@
               <w:rPr>
                 <w:sz w:val="18"/>
               </w:rPr>
-              <w:t>6/15 (40%)</w:t>
+              <w:t>7/15 (46%)</w:t>
             </w:r>
           </w:p>
         </w:tc>
@@ -1855,7 +1855,7 @@
               <w:rPr>
                 <w:sz w:val="18"/>
               </w:rPr>
-              <w:t>18 (3-21)</w:t>
+              <w:t>17 (2-21)</w:t>
             </w:r>
           </w:p>
         </w:tc>
@@ -1869,7 +1869,7 @@
               <w:rPr>
                 <w:sz w:val="18"/>
               </w:rPr>
-              <w:t>3/15 (20%)</w:t>
+              <w:t>4/15 (26%)</w:t>
             </w:r>
           </w:p>
         </w:tc>
@@ -2189,7 +2189,7 @@
               <w:rPr>
                 <w:sz w:val="18"/>
               </w:rPr>
-              <w:t>81 (78-96)</w:t>
+              <w:t>82 (78-97)</w:t>
             </w:r>
           </w:p>
         </w:tc>
@@ -2523,7 +2523,7 @@
               <w:rPr>
                 <w:sz w:val="18"/>
               </w:rPr>
-              <w:t>8913 (2954-9868)</w:t>
+              <w:t>8022 (827-9503)</w:t>
             </w:r>
           </w:p>
         </w:tc>
@@ -2992,7 +2992,7 @@
       <w:r>
         <w:drawing>
           <wp:inline xmlns:a="http://schemas.openxmlformats.org/drawingml/2006/main" xmlns:pic="http://schemas.openxmlformats.org/drawingml/2006/picture">
-            <wp:extent cx="5486400" cy="2728241"/>
+            <wp:extent cx="5486400" cy="2627679"/>
             <wp:docPr id="1" name="Picture 1"/>
             <wp:cNvGraphicFramePr>
               <a:graphicFrameLocks noChangeAspect="1"/>
@@ -3013,7 +3013,7 @@
                   <pic:spPr>
                     <a:xfrm>
                       <a:off x="0" y="0"/>
-                      <a:ext cx="5486400" cy="2728241"/>
+                      <a:ext cx="5486400" cy="2627679"/>
                     </a:xfrm>
                     <a:prstGeom prst="rect"/>
                   </pic:spPr>
@@ -3151,7 +3151,7 @@
               <w:rPr>
                 <w:highlight w:val="yellow"/>
               </w:rPr>
-              <w:t>82.0</w:t>
+              <w:t>83.0</w:t>
             </w:r>
           </w:p>
         </w:tc>
@@ -3164,7 +3164,7 @@
               <w:rPr>
                 <w:highlight w:val="yellow"/>
               </w:rPr>
-              <w:t>18.1</w:t>
+              <w:t>16.8</w:t>
             </w:r>
           </w:p>
         </w:tc>
@@ -3177,7 +3177,7 @@
               <w:rPr>
                 <w:highlight w:val="yellow"/>
               </w:rPr>
-              <w:t>80.8</w:t>
+              <w:t>82.1</w:t>
             </w:r>
           </w:p>
         </w:tc>
@@ -3648,7 +3648,7 @@
       <w:r>
         <w:drawing>
           <wp:inline xmlns:a="http://schemas.openxmlformats.org/drawingml/2006/main" xmlns:pic="http://schemas.openxmlformats.org/drawingml/2006/picture">
-            <wp:extent cx="5486400" cy="2728241"/>
+            <wp:extent cx="5486400" cy="2627679"/>
             <wp:docPr id="3" name="Picture 3"/>
             <wp:cNvGraphicFramePr>
               <a:graphicFrameLocks noChangeAspect="1"/>
@@ -3669,7 +3669,7 @@
                   <pic:spPr>
                     <a:xfrm>
                       <a:off x="0" y="0"/>
-                      <a:ext cx="5486400" cy="2728241"/>
+                      <a:ext cx="5486400" cy="2627679"/>
                     </a:xfrm>
                     <a:prstGeom prst="rect"/>
                   </pic:spPr>
@@ -4298,7 +4298,7 @@
       <w:r>
         <w:drawing>
           <wp:inline xmlns:a="http://schemas.openxmlformats.org/drawingml/2006/main" xmlns:pic="http://schemas.openxmlformats.org/drawingml/2006/picture">
-            <wp:extent cx="5486400" cy="2728241"/>
+            <wp:extent cx="5486400" cy="2627679"/>
             <wp:docPr id="5" name="Picture 5"/>
             <wp:cNvGraphicFramePr>
               <a:graphicFrameLocks noChangeAspect="1"/>
@@ -4319,7 +4319,7 @@
                   <pic:spPr>
                     <a:xfrm>
                       <a:off x="0" y="0"/>
-                      <a:ext cx="5486400" cy="2728241"/>
+                      <a:ext cx="5486400" cy="2627679"/>
                     </a:xfrm>
                     <a:prstGeom prst="rect"/>
                   </pic:spPr>

</xml_diff>